<commit_message>
added rest of the functionality
</commit_message>
<xml_diff>
--- a/External Game Document Template.docx
+++ b/External Game Document Template.docx
@@ -3,12 +3,10 @@
 <w:document xmlns:wpc="http://schemas.microsoft.com/office/word/2010/wordprocessingCanvas" xmlns:mo="http://schemas.microsoft.com/office/mac/office/2008/main" xmlns:mc="http://schemas.openxmlformats.org/markup-compatibility/2006" xmlns:mv="urn:schemas-microsoft-com:mac:vml" xmlns:o="urn:schemas-microsoft-com:office:office" xmlns:r="http://schemas.openxmlformats.org/officeDocument/2006/relationships" xmlns:m="http://schemas.openxmlformats.org/officeDocument/2006/math" xmlns:v="urn:schemas-microsoft-com:vml" xmlns:wp14="http://schemas.microsoft.com/office/word/2010/wordprocessingDrawing" xmlns:wp="http://schemas.openxmlformats.org/drawingml/2006/wordprocessingDrawing" xmlns:w10="urn:schemas-microsoft-com:office:word" xmlns:w="http://schemas.openxmlformats.org/wordprocessingml/2006/main" xmlns:w14="http://schemas.microsoft.com/office/word/2010/wordml" xmlns:wpg="http://schemas.microsoft.com/office/word/2010/wordprocessingGroup" xmlns:wpi="http://schemas.microsoft.com/office/word/2010/wordprocessingInk" xmlns:wne="http://schemas.microsoft.com/office/word/2006/wordml" xmlns:wps="http://schemas.microsoft.com/office/word/2010/wordprocessingShape" mc:Ignorable="w14 wp14">
   <w:background w:color="FFFFFF" w:themeColor="background1"/>
   <w:body>
-    <w:bookmarkStart w:id="0" w:name="_GoBack" w:displacedByCustomXml="next"/>
-    <w:bookmarkEnd w:id="0" w:displacedByCustomXml="next"/>
     <w:sdt>
       <w:sdtPr>
         <w:rPr>
-          <w:rFonts w:asciiTheme="majorHAnsi" w:eastAsiaTheme="majorEastAsia" w:hAnsiTheme="majorHAnsi" w:cstheme="majorBidi"/>
+          <w:rFonts w:ascii="Seravek ExtraLight" w:eastAsiaTheme="majorEastAsia" w:hAnsi="Seravek ExtraLight" w:cstheme="majorBidi"/>
           <w:caps/>
         </w:rPr>
         <w:id w:val="1531594"/>
@@ -19,7 +17,7 @@
       </w:sdtPr>
       <w:sdtEndPr>
         <w:rPr>
-          <w:rFonts w:asciiTheme="minorHAnsi" w:eastAsiaTheme="minorEastAsia" w:hAnsiTheme="minorHAnsi" w:cstheme="minorBidi"/>
+          <w:rFonts w:eastAsiaTheme="minorEastAsia" w:cstheme="minorBidi"/>
           <w:caps w:val="0"/>
         </w:rPr>
       </w:sdtEndPr>
@@ -41,16 +39,20 @@
             <w:sdt>
               <w:sdtPr>
                 <w:rPr>
-                  <w:rFonts w:asciiTheme="majorHAnsi" w:eastAsiaTheme="majorEastAsia" w:hAnsiTheme="majorHAnsi" w:cstheme="majorBidi"/>
+                  <w:rFonts w:ascii="Seravek ExtraLight" w:eastAsiaTheme="majorEastAsia" w:hAnsi="Seravek ExtraLight" w:cstheme="majorBidi"/>
                   <w:caps/>
                 </w:rPr>
                 <w:alias w:val="Company"/>
                 <w:id w:val="15524243"/>
-                <w:showingPlcHdr/>
                 <w:dataBinding w:prefixMappings="xmlns:ns0='http://schemas.openxmlformats.org/officeDocument/2006/extended-properties'" w:xpath="/ns0:Properties[1]/ns0:Company[1]" w:storeItemID="{6668398D-A668-4E3E-A5EB-62B293D839F1}"/>
                 <w:text/>
               </w:sdtPr>
-              <w:sdtEndPr/>
+              <w:sdtEndPr>
+                <w:rPr>
+                  <w:sz w:val="28"/>
+                  <w:szCs w:val="28"/>
+                </w:rPr>
+              </w:sdtEndPr>
               <w:sdtContent>
                 <w:tc>
                   <w:tcPr>
@@ -61,16 +63,18 @@
                       <w:pStyle w:val="NoSpacing"/>
                       <w:jc w:val="center"/>
                       <w:rPr>
-                        <w:rFonts w:asciiTheme="majorHAnsi" w:eastAsiaTheme="majorEastAsia" w:hAnsiTheme="majorHAnsi" w:cstheme="majorBidi"/>
+                        <w:rFonts w:ascii="Seravek ExtraLight" w:eastAsiaTheme="majorEastAsia" w:hAnsi="Seravek ExtraLight" w:cstheme="majorBidi"/>
                         <w:caps/>
                       </w:rPr>
                     </w:pPr>
                     <w:r>
                       <w:rPr>
-                        <w:rFonts w:asciiTheme="majorHAnsi" w:eastAsiaTheme="majorEastAsia" w:hAnsiTheme="majorHAnsi" w:cstheme="majorBidi"/>
+                        <w:rFonts w:ascii="Seravek ExtraLight" w:eastAsiaTheme="majorEastAsia" w:hAnsi="Seravek ExtraLight" w:cstheme="majorBidi"/>
                         <w:caps/>
+                        <w:sz w:val="28"/>
+                        <w:szCs w:val="28"/>
                       </w:rPr>
-                      <w:t>[Type the company name]</w:t>
+                      <w:t>MAMUN’S GAME STUDIO</w:t>
                     </w:r>
                   </w:p>
                 </w:tc>
@@ -85,17 +89,17 @@
             <w:sdt>
               <w:sdtPr>
                 <w:rPr>
-                  <w:rFonts w:asciiTheme="majorHAnsi" w:eastAsiaTheme="majorEastAsia" w:hAnsiTheme="majorHAnsi" w:cstheme="majorBidi"/>
-                  <w:sz w:val="56"/>
-                  <w:szCs w:val="56"/>
+                  <w:rFonts w:ascii="Seravek ExtraLight" w:hAnsi="Seravek ExtraLight"/>
+                  <w:b/>
+                  <w:color w:val="FF6600"/>
+                  <w:sz w:val="60"/>
+                  <w:szCs w:val="60"/>
                 </w:rPr>
                 <w:alias w:val="Title"/>
                 <w:id w:val="15524250"/>
-                <w:showingPlcHdr/>
                 <w:dataBinding w:prefixMappings="xmlns:ns0='http://schemas.openxmlformats.org/package/2006/metadata/core-properties' xmlns:ns1='http://purl.org/dc/elements/1.1/'" w:xpath="/ns0:coreProperties[1]/ns1:title[1]" w:storeItemID="{6C3C8BC8-F283-45AE-878A-BAB7291924A1}"/>
                 <w:text/>
               </w:sdtPr>
-              <w:sdtEndPr/>
               <w:sdtContent>
                 <w:tc>
                   <w:tcPr>
@@ -110,18 +114,31 @@
                       <w:pStyle w:val="NoSpacing"/>
                       <w:jc w:val="center"/>
                       <w:rPr>
-                        <w:rFonts w:asciiTheme="majorHAnsi" w:eastAsiaTheme="majorEastAsia" w:hAnsiTheme="majorHAnsi" w:cstheme="majorBidi"/>
+                        <w:rFonts w:ascii="Seravek ExtraLight" w:eastAsiaTheme="majorEastAsia" w:hAnsi="Seravek ExtraLight" w:cstheme="majorBidi"/>
                         <w:sz w:val="80"/>
                         <w:szCs w:val="80"/>
                       </w:rPr>
                     </w:pPr>
                     <w:r>
                       <w:rPr>
-                        <w:rFonts w:asciiTheme="majorHAnsi" w:eastAsiaTheme="majorEastAsia" w:hAnsiTheme="majorHAnsi" w:cstheme="majorBidi"/>
-                        <w:sz w:val="80"/>
-                        <w:szCs w:val="80"/>
+                        <w:rFonts w:ascii="Seravek ExtraLight" w:hAnsi="Seravek ExtraLight"/>
+                        <w:b/>
+                        <w:color w:val="FF6600"/>
+                        <w:sz w:val="60"/>
+                        <w:szCs w:val="60"/>
+                        <w:lang w:val="en-US" w:eastAsia="ja-JP"/>
                       </w:rPr>
-                      <w:t>[Type the document title]</w:t>
+                      <w:t>FIGHT</w:t>
+                    </w:r>
+                    <w:r>
+                      <w:rPr>
+                        <w:rFonts w:ascii="Seravek ExtraLight" w:hAnsi="Seravek ExtraLight"/>
+                        <w:b/>
+                        <w:color w:val="FF6600"/>
+                        <w:sz w:val="60"/>
+                        <w:szCs w:val="60"/>
+                      </w:rPr>
+                      <w:t xml:space="preserve"> FOR COLORS</w:t>
                     </w:r>
                   </w:p>
                 </w:tc>
@@ -146,47 +163,43 @@
                   <w:pStyle w:val="NoSpacing"/>
                   <w:jc w:val="center"/>
                   <w:rPr>
-                    <w:rFonts w:asciiTheme="majorHAnsi" w:eastAsiaTheme="majorEastAsia" w:hAnsiTheme="majorHAnsi" w:cstheme="majorBidi"/>
-                    <w:b/>
-                    <w:sz w:val="60"/>
-                    <w:szCs w:val="60"/>
+                    <w:rFonts w:ascii="Seravek ExtraLight" w:eastAsiaTheme="majorEastAsia" w:hAnsi="Seravek ExtraLight" w:cstheme="majorBidi"/>
+                    <w:sz w:val="44"/>
+                    <w:szCs w:val="44"/>
                   </w:rPr>
                 </w:pPr>
                 <w:r>
                   <w:rPr>
-                    <w:rFonts w:asciiTheme="majorHAnsi" w:eastAsiaTheme="majorEastAsia" w:hAnsiTheme="majorHAnsi" w:cstheme="majorBidi"/>
-                    <w:b/>
-                    <w:sz w:val="60"/>
-                    <w:szCs w:val="60"/>
+                    <w:rFonts w:ascii="Seravek ExtraLight" w:eastAsiaTheme="majorEastAsia" w:hAnsi="Seravek ExtraLight" w:cstheme="majorBidi"/>
+                    <w:sz w:val="44"/>
+                    <w:szCs w:val="44"/>
                   </w:rPr>
-                  <w:t>[</w:t>
+                  <w:t xml:space="preserve">A </w:t>
                 </w:r>
-                <w:sdt>
-                  <w:sdtPr>
-                    <w:rPr>
-                      <w:rFonts w:asciiTheme="majorHAnsi" w:eastAsiaTheme="majorEastAsia" w:hAnsiTheme="majorHAnsi" w:cstheme="majorBidi"/>
-                      <w:b/>
-                      <w:sz w:val="60"/>
-                      <w:szCs w:val="60"/>
-                    </w:rPr>
-                    <w:alias w:val="Subtitle"/>
-                    <w:id w:val="15524255"/>
-                    <w:showingPlcHdr/>
-                    <w:dataBinding w:prefixMappings="xmlns:ns0='http://schemas.openxmlformats.org/package/2006/metadata/core-properties' xmlns:ns1='http://purl.org/dc/elements/1.1/'" w:xpath="/ns0:coreProperties[1]/ns1:subject[1]" w:storeItemID="{6C3C8BC8-F283-45AE-878A-BAB7291924A1}"/>
-                    <w:text/>
-                  </w:sdtPr>
-                  <w:sdtEndPr/>
-                  <w:sdtContent>
-                    <w:r>
-                      <w:rPr>
-                        <w:rFonts w:asciiTheme="majorHAnsi" w:eastAsiaTheme="majorEastAsia" w:hAnsiTheme="majorHAnsi" w:cstheme="majorBidi"/>
-                        <w:sz w:val="44"/>
-                        <w:szCs w:val="44"/>
-                      </w:rPr>
-                      <w:t>[Type the document subtitle]</w:t>
-                    </w:r>
-                  </w:sdtContent>
-                </w:sdt>
+                <w:r>
+                  <w:rPr>
+                    <w:rFonts w:ascii="Seravek ExtraLight" w:eastAsiaTheme="majorEastAsia" w:hAnsi="Seravek ExtraLight" w:cstheme="majorBidi"/>
+                    <w:sz w:val="44"/>
+                    <w:szCs w:val="44"/>
+                  </w:rPr>
+                  <w:t>RETRO SHOOTER</w:t>
+                </w:r>
+                <w:r>
+                  <w:rPr>
+                    <w:rFonts w:ascii="Seravek ExtraLight" w:eastAsiaTheme="majorEastAsia" w:hAnsi="Seravek ExtraLight" w:cstheme="majorBidi"/>
+                    <w:sz w:val="44"/>
+                    <w:szCs w:val="44"/>
+                  </w:rPr>
+                  <w:t xml:space="preserve"> GAME</w:t>
+                </w:r>
+                <w:r>
+                  <w:rPr>
+                    <w:rFonts w:ascii="Seravek ExtraLight" w:eastAsiaTheme="majorEastAsia" w:hAnsi="Seravek ExtraLight" w:cstheme="majorBidi"/>
+                    <w:sz w:val="44"/>
+                    <w:szCs w:val="44"/>
+                  </w:rPr>
+                  <w:t xml:space="preserve"> </w:t>
+                </w:r>
               </w:p>
             </w:tc>
           </w:tr>
@@ -204,48 +217,9 @@
                 <w:pPr>
                   <w:pStyle w:val="NoSpacing"/>
                   <w:jc w:val="center"/>
-                </w:pPr>
-              </w:p>
-              <w:p>
-                <w:pPr>
-                  <w:pStyle w:val="NoSpacing"/>
-                  <w:jc w:val="center"/>
-                </w:pPr>
-              </w:p>
-              <w:p>
-                <w:pPr>
-                  <w:pStyle w:val="NoSpacing"/>
-                  <w:jc w:val="center"/>
-                </w:pPr>
-              </w:p>
-              <w:p>
-                <w:pPr>
-                  <w:pStyle w:val="NoSpacing"/>
-                  <w:jc w:val="center"/>
-                </w:pPr>
-              </w:p>
-              <w:p>
-                <w:pPr>
-                  <w:pStyle w:val="NoSpacing"/>
-                  <w:jc w:val="center"/>
-                </w:pPr>
-              </w:p>
-              <w:p>
-                <w:pPr>
-                  <w:pStyle w:val="NoSpacing"/>
-                  <w:jc w:val="center"/>
-                </w:pPr>
-              </w:p>
-              <w:p>
-                <w:pPr>
-                  <w:pStyle w:val="NoSpacing"/>
-                  <w:jc w:val="center"/>
-                </w:pPr>
-              </w:p>
-              <w:p>
-                <w:pPr>
-                  <w:pStyle w:val="NoSpacing"/>
-                  <w:jc w:val="center"/>
+                  <w:rPr>
+                    <w:rFonts w:ascii="Seravek ExtraLight" w:hAnsi="Seravek ExtraLight"/>
+                  </w:rPr>
                 </w:pPr>
               </w:p>
               <w:p>
@@ -253,45 +227,154 @@
                   <w:pStyle w:val="NoSpacing"/>
                   <w:jc w:val="center"/>
                   <w:rPr>
+                    <w:rFonts w:ascii="Seravek ExtraLight" w:hAnsi="Seravek ExtraLight"/>
+                  </w:rPr>
+                </w:pPr>
+              </w:p>
+              <w:p>
+                <w:pPr>
+                  <w:pStyle w:val="NoSpacing"/>
+                  <w:jc w:val="center"/>
+                  <w:rPr>
+                    <w:rFonts w:ascii="Seravek ExtraLight" w:hAnsi="Seravek ExtraLight"/>
+                  </w:rPr>
+                </w:pPr>
+              </w:p>
+              <w:p>
+                <w:pPr>
+                  <w:pStyle w:val="NoSpacing"/>
+                  <w:jc w:val="center"/>
+                  <w:rPr>
+                    <w:rFonts w:ascii="Seravek ExtraLight" w:hAnsi="Seravek ExtraLight"/>
+                  </w:rPr>
+                </w:pPr>
+              </w:p>
+              <w:p>
+                <w:pPr>
+                  <w:pStyle w:val="NoSpacing"/>
+                  <w:jc w:val="center"/>
+                  <w:rPr>
+                    <w:rFonts w:ascii="Seravek ExtraLight" w:hAnsi="Seravek ExtraLight"/>
+                  </w:rPr>
+                </w:pPr>
+              </w:p>
+              <w:p>
+                <w:pPr>
+                  <w:pStyle w:val="NoSpacing"/>
+                  <w:jc w:val="center"/>
+                  <w:rPr>
+                    <w:rFonts w:ascii="Seravek ExtraLight" w:hAnsi="Seravek ExtraLight"/>
+                  </w:rPr>
+                </w:pPr>
+              </w:p>
+              <w:p>
+                <w:pPr>
+                  <w:pStyle w:val="NoSpacing"/>
+                  <w:jc w:val="center"/>
+                  <w:rPr>
+                    <w:rFonts w:ascii="Seravek ExtraLight" w:hAnsi="Seravek ExtraLight"/>
+                  </w:rPr>
+                </w:pPr>
+              </w:p>
+              <w:p>
+                <w:pPr>
+                  <w:pStyle w:val="NoSpacing"/>
+                  <w:jc w:val="center"/>
+                  <w:rPr>
+                    <w:rFonts w:ascii="Seravek ExtraLight" w:hAnsi="Seravek ExtraLight"/>
+                  </w:rPr>
+                </w:pPr>
+              </w:p>
+              <w:p>
+                <w:pPr>
+                  <w:pStyle w:val="NoSpacing"/>
+                  <w:jc w:val="center"/>
+                  <w:rPr>
+                    <w:rFonts w:ascii="Seravek ExtraLight" w:hAnsi="Seravek ExtraLight"/>
+                    <w:color w:val="0D0D0D" w:themeColor="text1" w:themeTint="F2"/>
                     <w:sz w:val="24"/>
                     <w:szCs w:val="24"/>
                   </w:rPr>
                 </w:pPr>
                 <w:r>
                   <w:rPr>
+                    <w:rFonts w:ascii="Seravek ExtraLight" w:hAnsi="Seravek ExtraLight"/>
+                    <w:color w:val="0D0D0D" w:themeColor="text1" w:themeTint="F2"/>
                     <w:sz w:val="24"/>
                     <w:szCs w:val="24"/>
                   </w:rPr>
-                  <w:t>Version #XX</w:t>
+                  <w:t>Version #</w:t>
+                </w:r>
+                <w:r>
+                  <w:rPr>
+                    <w:rFonts w:ascii="Seravek ExtraLight" w:hAnsi="Seravek ExtraLight"/>
+                    <w:color w:val="0D0D0D" w:themeColor="text1" w:themeTint="F2"/>
+                    <w:sz w:val="24"/>
+                    <w:szCs w:val="24"/>
+                  </w:rPr>
+                  <w:t>01</w:t>
                 </w:r>
               </w:p>
               <w:p>
                 <w:pPr>
                   <w:pStyle w:val="NoSpacing"/>
                   <w:jc w:val="center"/>
+                  <w:rPr>
+                    <w:rFonts w:ascii="Seravek ExtraLight" w:hAnsi="Seravek ExtraLight"/>
+                  </w:rPr>
                 </w:pPr>
               </w:p>
               <w:p>
                 <w:pPr>
                   <w:pStyle w:val="NoSpacing"/>
                   <w:jc w:val="center"/>
+                  <w:rPr>
+                    <w:rFonts w:ascii="Seravek ExtraLight" w:hAnsi="Seravek ExtraLight"/>
+                  </w:rPr>
                 </w:pPr>
                 <w:r>
+                  <w:rPr>
+                    <w:rFonts w:ascii="Seravek ExtraLight" w:hAnsi="Seravek ExtraLight"/>
+                  </w:rPr>
                   <w:t xml:space="preserve">All work Copyright © </w:t>
                 </w:r>
                 <w:r>
+                  <w:rPr>
+                    <w:rFonts w:ascii="Seravek ExtraLight" w:hAnsi="Seravek ExtraLight"/>
+                  </w:rPr>
                   <w:t>2012</w:t>
                 </w:r>
                 <w:r>
-                  <w:t xml:space="preserve"> by XX Games.</w:t>
+                  <w:rPr>
+                    <w:rFonts w:ascii="Seravek ExtraLight" w:hAnsi="Seravek ExtraLight"/>
+                  </w:rPr>
+                  <w:t xml:space="preserve"> by </w:t>
+                </w:r>
+                <w:r>
+                  <w:rPr>
+                    <w:rFonts w:ascii="Seravek ExtraLight" w:hAnsi="Seravek ExtraLight"/>
+                  </w:rPr>
+                  <w:t>MAMUN’S GAME STUDIO</w:t>
+                </w:r>
+                <w:r>
+                  <w:rPr>
+                    <w:rFonts w:ascii="Seravek ExtraLight" w:hAnsi="Seravek ExtraLight"/>
+                  </w:rPr>
+                  <w:t>.</w:t>
                 </w:r>
               </w:p>
               <w:p>
                 <w:pPr>
                   <w:pStyle w:val="NoSpacing"/>
                   <w:jc w:val="center"/>
+                  <w:rPr>
+                    <w:rFonts w:ascii="Seravek ExtraLight" w:hAnsi="Seravek ExtraLight"/>
+                  </w:rPr>
                 </w:pPr>
                 <w:r>
+                  <w:rPr>
+                    <w:rFonts w:ascii="Seravek ExtraLight" w:hAnsi="Seravek ExtraLight"/>
+                  </w:rPr>
                   <w:t>All rights reserved.</w:t>
                 </w:r>
               </w:p>
@@ -299,18 +382,27 @@
                 <w:pPr>
                   <w:pStyle w:val="NoSpacing"/>
                   <w:jc w:val="center"/>
+                  <w:rPr>
+                    <w:rFonts w:ascii="Seravek ExtraLight" w:hAnsi="Seravek ExtraLight"/>
+                  </w:rPr>
                 </w:pPr>
               </w:p>
               <w:p>
                 <w:pPr>
                   <w:pStyle w:val="NoSpacing"/>
                   <w:jc w:val="center"/>
+                  <w:rPr>
+                    <w:rFonts w:ascii="Seravek ExtraLight" w:hAnsi="Seravek ExtraLight"/>
+                  </w:rPr>
                 </w:pPr>
               </w:p>
               <w:p>
                 <w:pPr>
                   <w:pStyle w:val="NoSpacing"/>
                   <w:jc w:val="center"/>
+                  <w:rPr>
+                    <w:rFonts w:ascii="Seravek ExtraLight" w:hAnsi="Seravek ExtraLight"/>
+                  </w:rPr>
                 </w:pPr>
               </w:p>
             </w:tc>
@@ -323,6 +415,7 @@
             <w:sdt>
               <w:sdtPr>
                 <w:rPr>
+                  <w:rFonts w:ascii="Seravek ExtraLight" w:hAnsi="Seravek ExtraLight"/>
                   <w:b/>
                   <w:bCs/>
                   <w:sz w:val="28"/>
@@ -334,7 +427,6 @@
                 <w:dataBinding w:prefixMappings="xmlns:ns0='http://schemas.openxmlformats.org/package/2006/metadata/core-properties' xmlns:ns1='http://purl.org/dc/elements/1.1/'" w:xpath="/ns0:coreProperties[1]/ns1:creator[1]" w:storeItemID="{6C3C8BC8-F283-45AE-878A-BAB7291924A1}"/>
                 <w:text/>
               </w:sdtPr>
-              <w:sdtEndPr/>
               <w:sdtContent>
                 <w:tc>
                   <w:tcPr>
@@ -346,6 +438,7 @@
                       <w:pStyle w:val="NoSpacing"/>
                       <w:jc w:val="center"/>
                       <w:rPr>
+                        <w:rFonts w:ascii="Seravek ExtraLight" w:hAnsi="Seravek ExtraLight"/>
                         <w:b/>
                         <w:bCs/>
                         <w:sz w:val="28"/>
@@ -355,13 +448,14 @@
                     </w:pPr>
                     <w:r>
                       <w:rPr>
+                        <w:rFonts w:ascii="Seravek ExtraLight" w:hAnsi="Seravek ExtraLight"/>
                         <w:b/>
                         <w:bCs/>
                         <w:sz w:val="28"/>
                         <w:szCs w:val="28"/>
                         <w:u w:val="single"/>
                       </w:rPr>
-                      <w:t>[Type Author’s Name Here]</w:t>
+                      <w:t>MD MAMUNUR RAHMAN</w:t>
                     </w:r>
                   </w:p>
                 </w:tc>
@@ -383,6 +477,7 @@
                   <w:pStyle w:val="NoSpacing"/>
                   <w:jc w:val="center"/>
                   <w:rPr>
+                    <w:rFonts w:ascii="Seravek ExtraLight" w:hAnsi="Seravek ExtraLight"/>
                     <w:b/>
                     <w:bCs/>
                   </w:rPr>
@@ -391,26 +486,38 @@
             </w:tc>
           </w:tr>
         </w:tbl>
-        <w:p/>
         <w:p>
+          <w:pPr>
+            <w:rPr>
+              <w:rFonts w:ascii="Seravek ExtraLight" w:hAnsi="Seravek ExtraLight"/>
+            </w:rPr>
+          </w:pPr>
+        </w:p>
+        <w:p>
+          <w:pPr>
+            <w:rPr>
+              <w:rFonts w:ascii="Seravek ExtraLight" w:hAnsi="Seravek ExtraLight"/>
+            </w:rPr>
+          </w:pPr>
           <w:r>
             <w:rPr>
+              <w:rFonts w:ascii="Seravek ExtraLight" w:hAnsi="Seravek ExtraLight"/>
               <w:noProof/>
               <w:lang w:val="en-US" w:eastAsia="en-US"/>
             </w:rPr>
             <mc:AlternateContent>
               <mc:Choice Requires="wps">
                 <w:drawing>
-                  <wp:anchor distT="0" distB="0" distL="114300" distR="114300" simplePos="0" relativeHeight="251660288" behindDoc="0" locked="0" layoutInCell="1" allowOverlap="1" wp14:anchorId="447DE918" wp14:editId="2D641337">
+                  <wp:anchor distT="0" distB="0" distL="114300" distR="114300" simplePos="0" relativeHeight="251660288" behindDoc="0" locked="0" layoutInCell="1" allowOverlap="1" wp14:anchorId="69AEDF2A" wp14:editId="74B43009">
                     <wp:simplePos x="0" y="0"/>
                     <wp:positionH relativeFrom="column">
-                      <wp:posOffset>1783080</wp:posOffset>
+                      <wp:posOffset>2165350</wp:posOffset>
                     </wp:positionH>
                     <wp:positionV relativeFrom="paragraph">
-                      <wp:posOffset>-5914390</wp:posOffset>
+                      <wp:posOffset>-6220460</wp:posOffset>
                     </wp:positionV>
-                    <wp:extent cx="2353310" cy="1019175"/>
-                    <wp:effectExtent l="13335" t="8890" r="5080" b="10160"/>
+                    <wp:extent cx="1676400" cy="1371600"/>
+                    <wp:effectExtent l="0" t="0" r="25400" b="25400"/>
                     <wp:wrapNone/>
                     <wp:docPr id="1" name="Text Box 4"/>
                     <wp:cNvGraphicFramePr>
@@ -425,7 +532,7 @@
                           <wps:spPr bwMode="auto">
                             <a:xfrm>
                               <a:off x="0" y="0"/>
-                              <a:ext cx="2353310" cy="1019175"/>
+                              <a:ext cx="1676400" cy="1371600"/>
                             </a:xfrm>
                             <a:prstGeom prst="rect">
                               <a:avLst/>
@@ -447,11 +554,6 @@
                               <w:p>
                                 <w:pPr>
                                   <w:jc w:val="center"/>
-                                </w:pPr>
-                              </w:p>
-                              <w:p>
-                                <w:pPr>
-                                  <w:jc w:val="center"/>
                                   <w:rPr>
                                     <w:b/>
                                     <w:sz w:val="28"/>
@@ -461,10 +563,62 @@
                                 <w:r>
                                   <w:rPr>
                                     <w:b/>
+                                    <w:noProof/>
                                     <w:sz w:val="28"/>
                                     <w:szCs w:val="28"/>
+                                    <w:lang w:val="en-US" w:eastAsia="en-US"/>
                                   </w:rPr>
-                                  <w:t>Insert a Company Logo here</w:t>
+                                  <w:drawing>
+                                    <wp:inline distT="0" distB="0" distL="0" distR="0" wp14:anchorId="2861B949" wp14:editId="480DEBE1">
+                                      <wp:extent cx="1497847" cy="1270747"/>
+                                      <wp:effectExtent l="0" t="0" r="1270" b="0"/>
+                                      <wp:docPr id="7" name="Picture 3"/>
+                                      <wp:cNvGraphicFramePr>
+                                        <a:graphicFrameLocks xmlns:a="http://schemas.openxmlformats.org/drawingml/2006/main" noChangeAspect="1"/>
+                                      </wp:cNvGraphicFramePr>
+                                      <a:graphic xmlns:a="http://schemas.openxmlformats.org/drawingml/2006/main">
+                                        <a:graphicData uri="http://schemas.openxmlformats.org/drawingml/2006/picture">
+                                          <pic:pic xmlns:pic="http://schemas.openxmlformats.org/drawingml/2006/picture">
+                                            <pic:nvPicPr>
+                                              <pic:cNvPr id="0" name="Picture 3"/>
+                                              <pic:cNvPicPr>
+                                                <a:picLocks noChangeAspect="1" noChangeArrowheads="1"/>
+                                              </pic:cNvPicPr>
+                                            </pic:nvPicPr>
+                                            <pic:blipFill rotWithShape="1">
+                                              <a:blip r:embed="rId13">
+                                                <a:extLst>
+                                                  <a:ext uri="{28A0092B-C50C-407E-A947-70E740481C1C}">
+                                                    <a14:useLocalDpi xmlns:a14="http://schemas.microsoft.com/office/drawing/2010/main" val="0"/>
+                                                  </a:ext>
+                                                </a:extLst>
+                                              </a:blip>
+                                              <a:srcRect l="11673" t="9950" r="7056" b="4522"/>
+                                              <a:stretch/>
+                                            </pic:blipFill>
+                                            <pic:spPr bwMode="auto">
+                                              <a:xfrm>
+                                                <a:off x="0" y="0"/>
+                                                <a:ext cx="1500024" cy="1272594"/>
+                                              </a:xfrm>
+                                              <a:prstGeom prst="rect">
+                                                <a:avLst/>
+                                              </a:prstGeom>
+                                              <a:noFill/>
+                                              <a:ln>
+                                                <a:noFill/>
+                                              </a:ln>
+                                              <a:extLst>
+                                                <a:ext uri="{53640926-AAD7-44d8-BBD7-CCE9431645EC}">
+                                                  <a14:shadowObscured xmlns:a14="http://schemas.microsoft.com/office/drawing/2010/main"/>
+                                                </a:ext>
+                                              </a:extLst>
+                                            </pic:spPr>
+                                          </pic:pic>
+                                        </a:graphicData>
+                                      </a:graphic>
+                                    </wp:inline>
+                                  </w:drawing>
                                 </w:r>
                               </w:p>
                             </w:txbxContent>
@@ -476,7 +630,7 @@
                       </a:graphicData>
                     </a:graphic>
                     <wp14:sizeRelH relativeFrom="margin">
-                      <wp14:pctWidth>40000</wp14:pctWidth>
+                      <wp14:pctWidth>0</wp14:pctWidth>
                     </wp14:sizeRelH>
                     <wp14:sizeRelV relativeFrom="margin">
                       <wp14:pctHeight>0</wp14:pctHeight>
@@ -486,18 +640,13 @@
               </mc:Choice>
               <mc:Fallback>
                 <w:pict>
-                  <v:shapetype id="_x0000_t202" coordsize="21600,21600" o:spt="202" path="m,l,21600r21600,l21600,xe">
+                  <v:shapetype id="_x0000_t202" coordsize="21600,21600" o:spt="202" path="m0,0l0,21600,21600,21600,21600,0xe">
                     <v:stroke joinstyle="miter"/>
                     <v:path gradientshapeok="t" o:connecttype="rect"/>
                   </v:shapetype>
-                  <v:shape id="Text Box 4" o:spid="_x0000_s1026" type="#_x0000_t202" style="position:absolute;margin-left:140.4pt;margin-top:-465.7pt;width:185.3pt;height:80.25pt;z-index:251660288;visibility:visible;mso-wrap-style:square;mso-width-percent:400;mso-height-percent:0;mso-wrap-distance-left:9pt;mso-wrap-distance-top:0;mso-wrap-distance-right:9pt;mso-wrap-distance-bottom:0;mso-position-horizontal:absolute;mso-position-horizontal-relative:text;mso-position-vertical:absolute;mso-position-vertical-relative:text;mso-width-percent:400;mso-height-percent:0;mso-width-relative:margin;mso-height-relative:margin;v-text-anchor:top" o:gfxdata="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">
+                  <v:shape id="Text Box 4" o:spid="_x0000_s1026" type="#_x0000_t202" style="position:absolute;margin-left:170.5pt;margin-top:-489.75pt;width:132pt;height:108pt;z-index:251660288;visibility:visible;mso-wrap-style:square;mso-width-percent:0;mso-height-percent:0;mso-wrap-distance-left:9pt;mso-wrap-distance-top:0;mso-wrap-distance-right:9pt;mso-wrap-distance-bottom:0;mso-position-horizontal:absolute;mso-position-horizontal-relative:text;mso-position-vertical:absolute;mso-position-vertical-relative:text;mso-width-percent:0;mso-height-percent:0;mso-width-relative:margin;mso-height-relative:margin;v-text-anchor:top" o:gfxdata="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">
                     <v:textbox>
                       <w:txbxContent>
-                        <w:p>
-                          <w:pPr>
-                            <w:jc w:val="center"/>
-                          </w:pPr>
-                        </w:p>
                         <w:p>
                           <w:pPr>
                             <w:jc w:val="center"/>
@@ -510,10 +659,62 @@
                           <w:r>
                             <w:rPr>
                               <w:b/>
+                              <w:noProof/>
                               <w:sz w:val="28"/>
                               <w:szCs w:val="28"/>
+                              <w:lang w:val="en-US" w:eastAsia="en-US"/>
                             </w:rPr>
-                            <w:t>Insert a Company Logo here</w:t>
+                            <w:drawing>
+                              <wp:inline distT="0" distB="0" distL="0" distR="0" wp14:anchorId="2861B949" wp14:editId="480DEBE1">
+                                <wp:extent cx="1497847" cy="1270747"/>
+                                <wp:effectExtent l="0" t="0" r="1270" b="0"/>
+                                <wp:docPr id="7" name="Picture 3"/>
+                                <wp:cNvGraphicFramePr>
+                                  <a:graphicFrameLocks xmlns:a="http://schemas.openxmlformats.org/drawingml/2006/main" noChangeAspect="1"/>
+                                </wp:cNvGraphicFramePr>
+                                <a:graphic xmlns:a="http://schemas.openxmlformats.org/drawingml/2006/main">
+                                  <a:graphicData uri="http://schemas.openxmlformats.org/drawingml/2006/picture">
+                                    <pic:pic xmlns:pic="http://schemas.openxmlformats.org/drawingml/2006/picture">
+                                      <pic:nvPicPr>
+                                        <pic:cNvPr id="0" name="Picture 3"/>
+                                        <pic:cNvPicPr>
+                                          <a:picLocks noChangeAspect="1" noChangeArrowheads="1"/>
+                                        </pic:cNvPicPr>
+                                      </pic:nvPicPr>
+                                      <pic:blipFill rotWithShape="1">
+                                        <a:blip r:embed="rId14">
+                                          <a:extLst>
+                                            <a:ext uri="{28A0092B-C50C-407E-A947-70E740481C1C}">
+                                              <a14:useLocalDpi xmlns:a14="http://schemas.microsoft.com/office/drawing/2010/main" val="0"/>
+                                            </a:ext>
+                                          </a:extLst>
+                                        </a:blip>
+                                        <a:srcRect l="11673" t="9950" r="7056" b="4522"/>
+                                        <a:stretch/>
+                                      </pic:blipFill>
+                                      <pic:spPr bwMode="auto">
+                                        <a:xfrm>
+                                          <a:off x="0" y="0"/>
+                                          <a:ext cx="1500024" cy="1272594"/>
+                                        </a:xfrm>
+                                        <a:prstGeom prst="rect">
+                                          <a:avLst/>
+                                        </a:prstGeom>
+                                        <a:noFill/>
+                                        <a:ln>
+                                          <a:noFill/>
+                                        </a:ln>
+                                        <a:extLst>
+                                          <a:ext uri="{53640926-AAD7-44d8-BBD7-CCE9431645EC}">
+                                            <a14:shadowObscured xmlns:a14="http://schemas.microsoft.com/office/drawing/2010/main"/>
+                                          </a:ext>
+                                        </a:extLst>
+                                      </pic:spPr>
+                                    </pic:pic>
+                                  </a:graphicData>
+                                </a:graphic>
+                              </wp:inline>
+                            </w:drawing>
                           </w:r>
                         </w:p>
                       </w:txbxContent>
@@ -543,19 +744,25 @@
                   <w:pStyle w:val="NoSpacing"/>
                   <w:jc w:val="center"/>
                   <w:rPr>
+                    <w:rFonts w:ascii="Seravek ExtraLight" w:hAnsi="Seravek ExtraLight"/>
+                    <w:b/>
                     <w:sz w:val="24"/>
                     <w:szCs w:val="24"/>
                   </w:rPr>
                 </w:pPr>
                 <w:r>
                   <w:rPr>
+                    <w:rFonts w:ascii="Seravek ExtraLight" w:hAnsi="Seravek ExtraLight"/>
+                    <w:b/>
                     <w:sz w:val="24"/>
                     <w:szCs w:val="24"/>
                   </w:rPr>
-                  <w:t>May 16</w:t>
+                  <w:t>September 27</w:t>
                 </w:r>
                 <w:r>
                   <w:rPr>
+                    <w:rFonts w:ascii="Seravek ExtraLight" w:hAnsi="Seravek ExtraLight"/>
+                    <w:b/>
                     <w:sz w:val="24"/>
                     <w:szCs w:val="24"/>
                     <w:vertAlign w:val="superscript"/>
@@ -564,6 +771,8 @@
                 </w:r>
                 <w:r>
                   <w:rPr>
+                    <w:rFonts w:ascii="Seravek ExtraLight" w:hAnsi="Seravek ExtraLight"/>
+                    <w:b/>
                     <w:sz w:val="24"/>
                     <w:szCs w:val="24"/>
                   </w:rPr>
@@ -571,18 +780,34 @@
                 </w:r>
                 <w:r>
                   <w:rPr>
+                    <w:rFonts w:ascii="Seravek ExtraLight" w:hAnsi="Seravek ExtraLight"/>
+                    <w:b/>
                     <w:sz w:val="24"/>
                     <w:szCs w:val="24"/>
                   </w:rPr>
-                  <w:t>2</w:t>
+                  <w:t>6</w:t>
                 </w:r>
               </w:p>
             </w:tc>
           </w:tr>
         </w:tbl>
-        <w:p/>
         <w:p>
+          <w:pPr>
+            <w:rPr>
+              <w:rFonts w:ascii="Seravek ExtraLight" w:hAnsi="Seravek ExtraLight"/>
+            </w:rPr>
+          </w:pPr>
+        </w:p>
+        <w:p>
+          <w:pPr>
+            <w:rPr>
+              <w:rFonts w:ascii="Seravek ExtraLight" w:hAnsi="Seravek ExtraLight"/>
+            </w:rPr>
+          </w:pPr>
           <w:r>
+            <w:rPr>
+              <w:rFonts w:ascii="Seravek ExtraLight" w:hAnsi="Seravek ExtraLight"/>
+            </w:rPr>
             <w:br w:type="page"/>
           </w:r>
         </w:p>
@@ -592,6 +817,7 @@
       <w:pPr>
         <w:jc w:val="center"/>
         <w:rPr>
+          <w:rFonts w:ascii="Seravek ExtraLight" w:hAnsi="Seravek ExtraLight"/>
           <w:b/>
           <w:sz w:val="24"/>
           <w:szCs w:val="24"/>
@@ -600,6 +826,7 @@
       </w:pPr>
       <w:r>
         <w:rPr>
+          <w:rFonts w:ascii="Seravek ExtraLight" w:hAnsi="Seravek ExtraLight"/>
           <w:b/>
           <w:sz w:val="24"/>
           <w:szCs w:val="24"/>
@@ -613,12 +840,14 @@
       <w:pPr>
         <w:jc w:val="right"/>
         <w:rPr>
-          <w:sz w:val="24"/>
-          <w:szCs w:val="24"/>
-        </w:rPr>
-      </w:pPr>
-      <w:r>
-        <w:rPr>
+          <w:rFonts w:ascii="Seravek ExtraLight" w:hAnsi="Seravek ExtraLight"/>
+          <w:sz w:val="24"/>
+          <w:szCs w:val="24"/>
+        </w:rPr>
+      </w:pPr>
+      <w:r>
+        <w:rPr>
+          <w:rFonts w:ascii="Seravek ExtraLight" w:hAnsi="Seravek ExtraLight"/>
           <w:sz w:val="24"/>
           <w:szCs w:val="24"/>
         </w:rPr>
@@ -628,6 +857,7 @@
     <w:p>
       <w:pPr>
         <w:rPr>
+          <w:rFonts w:ascii="Seravek ExtraLight" w:hAnsi="Seravek ExtraLight"/>
           <w:b/>
           <w:sz w:val="24"/>
           <w:szCs w:val="24"/>
@@ -636,6 +866,7 @@
       </w:pPr>
       <w:r>
         <w:rPr>
+          <w:rFonts w:ascii="Seravek ExtraLight" w:hAnsi="Seravek ExtraLight"/>
           <w:b/>
           <w:sz w:val="24"/>
           <w:szCs w:val="24"/>
@@ -648,6 +879,7 @@
       <w:pPr>
         <w:jc w:val="center"/>
         <w:rPr>
+          <w:rFonts w:ascii="Seravek ExtraLight" w:hAnsi="Seravek ExtraLight"/>
           <w:b/>
           <w:sz w:val="24"/>
           <w:szCs w:val="24"/>
@@ -656,6 +888,7 @@
       </w:pPr>
       <w:r>
         <w:rPr>
+          <w:rFonts w:ascii="Seravek ExtraLight" w:hAnsi="Seravek ExtraLight"/>
           <w:b/>
           <w:sz w:val="24"/>
           <w:szCs w:val="24"/>
@@ -667,109 +900,78 @@
     </w:p>
     <w:p>
       <w:pPr>
+        <w:jc w:val="center"/>
+        <w:rPr>
+          <w:rFonts w:ascii="Seravek ExtraLight" w:hAnsi="Seravek ExtraLight"/>
+          <w:b/>
+          <w:sz w:val="24"/>
+          <w:szCs w:val="24"/>
+          <w:u w:val="single"/>
+        </w:rPr>
+      </w:pPr>
+    </w:p>
+    <w:p>
+      <w:pPr>
+        <w:rPr>
+          <w:rFonts w:ascii="Seravek ExtraLight" w:hAnsi="Seravek ExtraLight"/>
+          <w:sz w:val="24"/>
+          <w:szCs w:val="24"/>
+        </w:rPr>
+      </w:pPr>
+      <w:r>
+        <w:rPr>
+          <w:rFonts w:ascii="Seravek ExtraLight" w:hAnsi="Seravek ExtraLight"/>
+          <w:sz w:val="24"/>
+          <w:szCs w:val="24"/>
+        </w:rPr>
+        <w:t xml:space="preserve">GitHub Link: </w:t>
+      </w:r>
+      <w:hyperlink r:id="rId15" w:history="1">
+        <w:r>
+          <w:rPr>
+            <w:rStyle w:val="Hyperlink"/>
+            <w:rFonts w:ascii="Seravek ExtraLight" w:hAnsi="Seravek ExtraLight"/>
+            <w:sz w:val="24"/>
+            <w:szCs w:val="24"/>
+          </w:rPr>
+          <w:t>https://github.com/300872772/COMP305-F2016-Assignment1</w:t>
+        </w:r>
+      </w:hyperlink>
+    </w:p>
+    <w:p>
+      <w:pPr>
+        <w:rPr>
+          <w:rFonts w:ascii="Seravek ExtraLight" w:hAnsi="Seravek ExtraLight"/>
+          <w:sz w:val="24"/>
+          <w:szCs w:val="24"/>
+        </w:rPr>
+      </w:pPr>
+    </w:p>
+    <w:p>
+      <w:pPr>
+        <w:rPr>
+          <w:rFonts w:ascii="Seravek ExtraLight" w:hAnsi="Seravek ExtraLight"/>
+          <w:sz w:val="24"/>
+          <w:szCs w:val="24"/>
+        </w:rPr>
+      </w:pPr>
+      <w:r>
+        <w:rPr>
+          <w:rFonts w:ascii="Seravek ExtraLight" w:hAnsi="Seravek ExtraLight"/>
+          <w:sz w:val="24"/>
+          <w:szCs w:val="24"/>
+        </w:rPr>
+        <w:br w:type="page"/>
+      </w:r>
+    </w:p>
+    <w:p>
+      <w:pPr>
         <w:jc w:val="right"/>
         <w:rPr>
-          <w:sz w:val="24"/>
-          <w:szCs w:val="24"/>
-        </w:rPr>
-      </w:pPr>
-      <w:r>
-        <w:rPr>
-          <w:sz w:val="24"/>
-          <w:szCs w:val="24"/>
-        </w:rPr>
-        <w:t xml:space="preserve">[This is where you keep track of </w:t>
-      </w:r>
-      <w:r>
-        <w:rPr>
-          <w:sz w:val="24"/>
-          <w:szCs w:val="24"/>
-        </w:rPr>
-        <w:t xml:space="preserve">the </w:t>
-      </w:r>
-      <w:r>
-        <w:rPr>
-          <w:sz w:val="24"/>
-          <w:szCs w:val="24"/>
-        </w:rPr>
-        <w:t xml:space="preserve">detailed changes </w:t>
-      </w:r>
-      <w:r>
-        <w:rPr>
-          <w:sz w:val="24"/>
-          <w:szCs w:val="24"/>
-        </w:rPr>
-        <w:t xml:space="preserve">made to </w:t>
-      </w:r>
-      <w:r>
-        <w:rPr>
-          <w:sz w:val="24"/>
-          <w:szCs w:val="24"/>
-        </w:rPr>
-        <w:t xml:space="preserve">your document throughout the course of development.] </w:t>
-      </w:r>
-    </w:p>
-    <w:p>
-      <w:pPr>
-        <w:rPr>
-          <w:sz w:val="24"/>
-          <w:szCs w:val="24"/>
-        </w:rPr>
-      </w:pPr>
-      <w:r>
-        <w:rPr>
-          <w:sz w:val="24"/>
-          <w:szCs w:val="24"/>
-        </w:rPr>
-        <w:br w:type="page"/>
-      </w:r>
-    </w:p>
-    <w:p>
-      <w:pPr>
-        <w:jc w:val="right"/>
-        <w:rPr>
-          <w:sz w:val="24"/>
-          <w:szCs w:val="24"/>
-        </w:rPr>
-      </w:pPr>
-      <w:r>
-        <w:rPr>
-          <w:sz w:val="24"/>
-          <w:szCs w:val="24"/>
-        </w:rPr>
-        <w:lastRenderedPageBreak/>
-        <w:t>[This is the body of your video game design document.  You should add and delete sections as they pertain to your game</w:t>
-      </w:r>
-      <w:r>
-        <w:rPr>
-          <w:sz w:val="24"/>
-          <w:szCs w:val="24"/>
-        </w:rPr>
-        <w:t>’s design</w:t>
-      </w:r>
-      <w:r>
-        <w:rPr>
-          <w:sz w:val="24"/>
-          <w:szCs w:val="24"/>
-        </w:rPr>
-        <w:t>.]</w:t>
-      </w:r>
-    </w:p>
-    <w:p>
-      <w:pPr>
-        <w:jc w:val="right"/>
-        <w:rPr>
-          <w:sz w:val="24"/>
-          <w:szCs w:val="24"/>
-        </w:rPr>
-      </w:pPr>
-    </w:p>
-    <w:p>
-      <w:pPr>
-        <w:jc w:val="right"/>
-        <w:rPr>
-          <w:sz w:val="24"/>
-          <w:szCs w:val="24"/>
+          <w:rFonts w:ascii="Seravek ExtraLight" w:hAnsi="Seravek ExtraLight"/>
+          <w:sz w:val="24"/>
+          <w:szCs w:val="24"/>
+          <w:u w:val="single"/>
         </w:rPr>
       </w:pPr>
     </w:p>
@@ -781,24 +983,30 @@
           <w:numId w:val="1"/>
         </w:numPr>
         <w:rPr>
-          <w:b/>
-          <w:sz w:val="24"/>
-          <w:szCs w:val="24"/>
-        </w:rPr>
-      </w:pPr>
-      <w:r>
-        <w:rPr>
-          <w:b/>
-          <w:sz w:val="24"/>
-          <w:szCs w:val="24"/>
+          <w:rFonts w:ascii="Seravek ExtraLight" w:hAnsi="Seravek ExtraLight"/>
+          <w:b/>
+          <w:sz w:val="24"/>
+          <w:szCs w:val="24"/>
+          <w:u w:val="single"/>
+        </w:rPr>
+      </w:pPr>
+      <w:r>
+        <w:rPr>
+          <w:rFonts w:ascii="Seravek ExtraLight" w:hAnsi="Seravek ExtraLight"/>
+          <w:b/>
+          <w:sz w:val="24"/>
+          <w:szCs w:val="24"/>
+          <w:u w:val="single"/>
         </w:rPr>
         <w:t>Game Overview</w:t>
       </w:r>
       <w:r>
         <w:rPr>
-          <w:b/>
-          <w:sz w:val="24"/>
-          <w:szCs w:val="24"/>
+          <w:rFonts w:ascii="Seravek ExtraLight" w:hAnsi="Seravek ExtraLight"/>
+          <w:b/>
+          <w:sz w:val="24"/>
+          <w:szCs w:val="24"/>
+          <w:u w:val="single"/>
         </w:rPr>
         <w:t xml:space="preserve"> </w:t>
       </w:r>
@@ -807,41 +1015,40 @@
       <w:pPr>
         <w:pStyle w:val="ListParagraph"/>
         <w:rPr>
-          <w:b/>
-          <w:sz w:val="24"/>
-          <w:szCs w:val="24"/>
-        </w:rPr>
-      </w:pPr>
-      <w:r>
-        <w:rPr>
-          <w:i/>
-          <w:sz w:val="24"/>
-          <w:szCs w:val="24"/>
-        </w:rPr>
-        <w:t>(</w:t>
-      </w:r>
-      <w:proofErr w:type="gramStart"/>
-      <w:r>
-        <w:rPr>
-          <w:i/>
-          <w:sz w:val="24"/>
-          <w:szCs w:val="24"/>
-        </w:rPr>
-        <w:t>ensure</w:t>
-      </w:r>
-      <w:proofErr w:type="gramEnd"/>
-      <w:r>
-        <w:rPr>
-          <w:i/>
-          <w:sz w:val="24"/>
-          <w:szCs w:val="24"/>
-        </w:rPr>
-        <w:t xml:space="preserve"> you mention the goal of the game and how to win if applicable)</w:t>
-      </w:r>
-    </w:p>
-    <w:p>
-      <w:pPr>
-        <w:rPr>
+          <w:rFonts w:ascii="Seravek ExtraLight" w:hAnsi="Seravek ExtraLight"/>
+          <w:sz w:val="24"/>
+          <w:szCs w:val="24"/>
+        </w:rPr>
+      </w:pPr>
+      <w:r>
+        <w:rPr>
+          <w:rFonts w:ascii="Seravek ExtraLight" w:hAnsi="Seravek ExtraLight"/>
+          <w:sz w:val="24"/>
+          <w:szCs w:val="24"/>
+        </w:rPr>
+        <w:t xml:space="preserve">‘Fight For Colors’ is a simple retro side-scrolling shooter game. The player’s space ship is limited to the bottom portion of the screen. The background </w:t>
+      </w:r>
+      <w:r>
+        <w:rPr>
+          <w:rFonts w:ascii="Seravek ExtraLight" w:hAnsi="Seravek ExtraLight"/>
+          <w:sz w:val="24"/>
+          <w:szCs w:val="24"/>
+        </w:rPr>
+        <w:t>colourful</w:t>
+      </w:r>
+      <w:r>
+        <w:rPr>
+          <w:rFonts w:ascii="Seravek ExtraLight" w:hAnsi="Seravek ExtraLight"/>
+          <w:sz w:val="24"/>
+          <w:szCs w:val="24"/>
+        </w:rPr>
+        <w:t xml:space="preserve"> world graphic scrolls in top-down direction. The player must avoid killer Relic and grab power Relic while moves through the color world.  </w:t>
+      </w:r>
+    </w:p>
+    <w:p>
+      <w:pPr>
+        <w:rPr>
+          <w:rFonts w:ascii="Seravek ExtraLight" w:hAnsi="Seravek ExtraLight"/>
           <w:b/>
           <w:sz w:val="24"/>
           <w:szCs w:val="24"/>
@@ -856,16 +1063,20 @@
           <w:numId w:val="1"/>
         </w:numPr>
         <w:rPr>
-          <w:b/>
-          <w:sz w:val="24"/>
-          <w:szCs w:val="24"/>
-        </w:rPr>
-      </w:pPr>
-      <w:r>
-        <w:rPr>
-          <w:b/>
-          <w:sz w:val="24"/>
-          <w:szCs w:val="24"/>
+          <w:rFonts w:ascii="Seravek ExtraLight" w:hAnsi="Seravek ExtraLight"/>
+          <w:b/>
+          <w:sz w:val="24"/>
+          <w:szCs w:val="24"/>
+          <w:u w:val="single"/>
+        </w:rPr>
+      </w:pPr>
+      <w:r>
+        <w:rPr>
+          <w:rFonts w:ascii="Seravek ExtraLight" w:hAnsi="Seravek ExtraLight"/>
+          <w:b/>
+          <w:sz w:val="24"/>
+          <w:szCs w:val="24"/>
+          <w:u w:val="single"/>
         </w:rPr>
         <w:t>Game Play Mechanics</w:t>
       </w:r>
@@ -874,41 +1085,24 @@
       <w:pPr>
         <w:pStyle w:val="ListParagraph"/>
         <w:rPr>
-          <w:i/>
-          <w:sz w:val="24"/>
-          <w:szCs w:val="24"/>
-        </w:rPr>
-      </w:pPr>
-      <w:r>
-        <w:rPr>
-          <w:i/>
-          <w:sz w:val="24"/>
-          <w:szCs w:val="24"/>
-        </w:rPr>
-        <w:t>(</w:t>
-      </w:r>
-      <w:proofErr w:type="gramStart"/>
-      <w:r>
-        <w:rPr>
-          <w:i/>
-          <w:sz w:val="24"/>
-          <w:szCs w:val="24"/>
-        </w:rPr>
-        <w:t>how</w:t>
-      </w:r>
-      <w:proofErr w:type="gramEnd"/>
-      <w:r>
-        <w:rPr>
-          <w:i/>
-          <w:sz w:val="24"/>
-          <w:szCs w:val="24"/>
-        </w:rPr>
-        <w:t xml:space="preserve"> does your game work?)</w:t>
-      </w:r>
-    </w:p>
-    <w:p>
-      <w:pPr>
-        <w:rPr>
+          <w:rFonts w:ascii="Seravek ExtraLight" w:hAnsi="Seravek ExtraLight"/>
+          <w:sz w:val="24"/>
+          <w:szCs w:val="24"/>
+        </w:rPr>
+      </w:pPr>
+      <w:r>
+        <w:rPr>
+          <w:rFonts w:ascii="Seravek ExtraLight" w:hAnsi="Seravek ExtraLight"/>
+          <w:sz w:val="24"/>
+          <w:szCs w:val="24"/>
+        </w:rPr>
+        <w:t>(how does your game work?)</w:t>
+      </w:r>
+    </w:p>
+    <w:p>
+      <w:pPr>
+        <w:rPr>
+          <w:rFonts w:ascii="Seravek ExtraLight" w:hAnsi="Seravek ExtraLight"/>
           <w:b/>
           <w:sz w:val="24"/>
           <w:szCs w:val="24"/>
@@ -923,24 +1117,29 @@
           <w:numId w:val="1"/>
         </w:numPr>
         <w:rPr>
-          <w:i/>
-          <w:sz w:val="24"/>
-          <w:szCs w:val="24"/>
-        </w:rPr>
-      </w:pPr>
-      <w:r>
-        <w:rPr>
-          <w:b/>
-          <w:sz w:val="24"/>
-          <w:szCs w:val="24"/>
+          <w:rFonts w:ascii="Seravek ExtraLight" w:hAnsi="Seravek ExtraLight"/>
+          <w:sz w:val="24"/>
+          <w:szCs w:val="24"/>
+          <w:u w:val="single"/>
+        </w:rPr>
+      </w:pPr>
+      <w:r>
+        <w:rPr>
+          <w:rFonts w:ascii="Seravek ExtraLight" w:hAnsi="Seravek ExtraLight"/>
+          <w:b/>
+          <w:sz w:val="24"/>
+          <w:szCs w:val="24"/>
+          <w:u w:val="single"/>
         </w:rPr>
         <w:t>Camera</w:t>
       </w:r>
       <w:r>
         <w:rPr>
-          <w:b/>
-          <w:sz w:val="24"/>
-          <w:szCs w:val="24"/>
+          <w:rFonts w:ascii="Seravek ExtraLight" w:hAnsi="Seravek ExtraLight"/>
+          <w:b/>
+          <w:sz w:val="24"/>
+          <w:szCs w:val="24"/>
+          <w:u w:val="single"/>
         </w:rPr>
         <w:t xml:space="preserve"> </w:t>
       </w:r>
@@ -949,23 +1148,24 @@
       <w:pPr>
         <w:pStyle w:val="ListParagraph"/>
         <w:rPr>
-          <w:i/>
-          <w:sz w:val="24"/>
-          <w:szCs w:val="24"/>
-        </w:rPr>
-      </w:pPr>
-      <w:r>
-        <w:rPr>
-          <w:i/>
-          <w:sz w:val="24"/>
-          <w:szCs w:val="24"/>
-        </w:rPr>
-        <w:t>(Point of View)</w:t>
-      </w:r>
-    </w:p>
-    <w:p>
-      <w:pPr>
-        <w:rPr>
+          <w:rFonts w:ascii="Seravek ExtraLight" w:hAnsi="Seravek ExtraLight"/>
+          <w:sz w:val="24"/>
+          <w:szCs w:val="24"/>
+        </w:rPr>
+      </w:pPr>
+      <w:r>
+        <w:rPr>
+          <w:rFonts w:ascii="Seravek ExtraLight" w:hAnsi="Seravek ExtraLight"/>
+          <w:sz w:val="24"/>
+          <w:szCs w:val="24"/>
+        </w:rPr>
+        <w:t>The camera for this game uses an orthographic projection from a top-down (birds eye) view.</w:t>
+      </w:r>
+    </w:p>
+    <w:p>
+      <w:pPr>
+        <w:rPr>
+          <w:rFonts w:ascii="Seravek ExtraLight" w:hAnsi="Seravek ExtraLight"/>
           <w:b/>
           <w:sz w:val="24"/>
           <w:szCs w:val="24"/>
@@ -980,16 +1180,20 @@
           <w:numId w:val="1"/>
         </w:numPr>
         <w:rPr>
-          <w:b/>
-          <w:sz w:val="24"/>
-          <w:szCs w:val="24"/>
-        </w:rPr>
-      </w:pPr>
-      <w:r>
-        <w:rPr>
-          <w:b/>
-          <w:sz w:val="24"/>
-          <w:szCs w:val="24"/>
+          <w:rFonts w:ascii="Seravek ExtraLight" w:hAnsi="Seravek ExtraLight"/>
+          <w:b/>
+          <w:sz w:val="24"/>
+          <w:szCs w:val="24"/>
+          <w:u w:val="single"/>
+        </w:rPr>
+      </w:pPr>
+      <w:r>
+        <w:rPr>
+          <w:rFonts w:ascii="Seravek ExtraLight" w:hAnsi="Seravek ExtraLight"/>
+          <w:b/>
+          <w:sz w:val="24"/>
+          <w:szCs w:val="24"/>
+          <w:u w:val="single"/>
         </w:rPr>
         <w:t>Controls</w:t>
       </w:r>
@@ -998,24 +1202,49 @@
       <w:pPr>
         <w:pStyle w:val="ListParagraph"/>
         <w:rPr>
-          <w:i/>
-          <w:sz w:val="24"/>
-          <w:szCs w:val="24"/>
-        </w:rPr>
-      </w:pPr>
-      <w:r>
-        <w:rPr>
-          <w:i/>
-          <w:sz w:val="24"/>
-          <w:szCs w:val="24"/>
-        </w:rPr>
-        <w:t>(Which keys does your game use? Does it use the mouse or a joystick?)</w:t>
-      </w:r>
-    </w:p>
-    <w:p>
-      <w:pPr>
-        <w:rPr>
-          <w:b/>
+          <w:rFonts w:ascii="Seravek ExtraLight" w:hAnsi="Seravek ExtraLight"/>
+          <w:sz w:val="24"/>
+          <w:szCs w:val="24"/>
+        </w:rPr>
+      </w:pPr>
+      <w:r>
+        <w:rPr>
+          <w:rFonts w:ascii="Seravek ExtraLight" w:hAnsi="Seravek ExtraLight"/>
+          <w:sz w:val="24"/>
+          <w:szCs w:val="24"/>
+        </w:rPr>
+        <w:t xml:space="preserve">The </w:t>
+      </w:r>
+      <w:r>
+        <w:rPr>
+          <w:rFonts w:ascii="Seravek ExtraLight" w:hAnsi="Seravek ExtraLight"/>
+          <w:sz w:val="24"/>
+          <w:szCs w:val="24"/>
+        </w:rPr>
+        <w:t xml:space="preserve">control of this game is with the mouse only. The mouse </w:t>
+      </w:r>
+      <w:r>
+        <w:rPr>
+          <w:rFonts w:ascii="Seravek ExtraLight" w:hAnsi="Seravek ExtraLight"/>
+          <w:sz w:val="24"/>
+          <w:szCs w:val="24"/>
+        </w:rPr>
+        <w:t>allows</w:t>
+      </w:r>
+      <w:r>
+        <w:rPr>
+          <w:rFonts w:ascii="Seravek ExtraLight" w:hAnsi="Seravek ExtraLight"/>
+          <w:sz w:val="24"/>
+          <w:szCs w:val="24"/>
+        </w:rPr>
+        <w:t xml:space="preserve"> the player to move left to right across the bottom of the screen.</w:t>
+      </w:r>
+    </w:p>
+    <w:p>
+      <w:pPr>
+        <w:pStyle w:val="ListParagraph"/>
+        <w:rPr>
+          <w:rFonts w:ascii="Seravek ExtraLight" w:hAnsi="Seravek ExtraLight"/>
           <w:sz w:val="24"/>
           <w:szCs w:val="24"/>
         </w:rPr>
@@ -1029,41 +1258,125 @@
           <w:numId w:val="1"/>
         </w:numPr>
         <w:rPr>
-          <w:b/>
-          <w:sz w:val="24"/>
-          <w:szCs w:val="24"/>
-        </w:rPr>
-      </w:pPr>
-      <w:r>
-        <w:rPr>
-          <w:b/>
-          <w:sz w:val="24"/>
-          <w:szCs w:val="24"/>
-        </w:rPr>
-        <w:t>Saving and Loading</w:t>
+          <w:rFonts w:ascii="Seravek ExtraLight" w:hAnsi="Seravek ExtraLight"/>
+          <w:b/>
+          <w:sz w:val="24"/>
+          <w:szCs w:val="24"/>
+        </w:rPr>
+      </w:pPr>
+      <w:r>
+        <w:rPr>
+          <w:rFonts w:ascii="Seravek ExtraLight" w:hAnsi="Seravek ExtraLight"/>
+          <w:b/>
+          <w:sz w:val="24"/>
+          <w:szCs w:val="24"/>
+        </w:rPr>
+        <w:t>Interface</w:t>
+      </w:r>
+      <w:r>
+        <w:rPr>
+          <w:rFonts w:ascii="Seravek ExtraLight" w:hAnsi="Seravek ExtraLight"/>
+          <w:b/>
+          <w:sz w:val="24"/>
+          <w:szCs w:val="24"/>
+        </w:rPr>
+        <w:t xml:space="preserve"> Sketch</w:t>
       </w:r>
     </w:p>
     <w:p>
       <w:pPr>
         <w:pStyle w:val="ListParagraph"/>
         <w:rPr>
+          <w:rFonts w:ascii="Seravek ExtraLight" w:hAnsi="Seravek ExtraLight"/>
           <w:i/>
           <w:sz w:val="24"/>
           <w:szCs w:val="24"/>
         </w:rPr>
       </w:pPr>
-      <w:r>
-        <w:rPr>
+    </w:p>
+    <w:p>
+      <w:pPr>
+        <w:pStyle w:val="ListParagraph"/>
+        <w:rPr>
+          <w:rFonts w:ascii="Seravek ExtraLight" w:hAnsi="Seravek ExtraLight"/>
           <w:i/>
           <w:sz w:val="24"/>
           <w:szCs w:val="24"/>
         </w:rPr>
-        <w:t>(Does your game include saving and loading? When? How?)</w:t>
-      </w:r>
-    </w:p>
-    <w:p>
-      <w:pPr>
-        <w:rPr>
+      </w:pPr>
+      <w:r>
+        <w:rPr>
+          <w:rFonts w:ascii="Seravek ExtraLight" w:hAnsi="Seravek ExtraLight"/>
+          <w:i/>
+          <w:noProof/>
+          <w:sz w:val="24"/>
+          <w:szCs w:val="24"/>
+          <w:lang w:val="en-US" w:eastAsia="en-US"/>
+        </w:rPr>
+        <w:drawing>
+          <wp:inline distT="0" distB="0" distL="0" distR="0" wp14:anchorId="7B5F3B05" wp14:editId="5862E77B">
+            <wp:extent cx="3523615" cy="2622176"/>
+            <wp:effectExtent l="76200" t="76200" r="159385" b="146685"/>
+            <wp:docPr id="8" name="Picture 4"/>
+            <wp:cNvGraphicFramePr>
+              <a:graphicFrameLocks xmlns:a="http://schemas.openxmlformats.org/drawingml/2006/main" noChangeAspect="1"/>
+            </wp:cNvGraphicFramePr>
+            <a:graphic xmlns:a="http://schemas.openxmlformats.org/drawingml/2006/main">
+              <a:graphicData uri="http://schemas.openxmlformats.org/drawingml/2006/picture">
+                <pic:pic xmlns:pic="http://schemas.openxmlformats.org/drawingml/2006/picture">
+                  <pic:nvPicPr>
+                    <pic:cNvPr id="0" name="Picture 4"/>
+                    <pic:cNvPicPr>
+                      <a:picLocks noChangeAspect="1" noChangeArrowheads="1"/>
+                    </pic:cNvPicPr>
+                  </pic:nvPicPr>
+                  <pic:blipFill>
+                    <a:blip r:embed="rId16">
+                      <a:extLst>
+                        <a:ext uri="{28A0092B-C50C-407E-A947-70E740481C1C}">
+                          <a14:useLocalDpi xmlns:a14="http://schemas.microsoft.com/office/drawing/2010/main" val="0"/>
+                        </a:ext>
+                      </a:extLst>
+                    </a:blip>
+                    <a:srcRect/>
+                    <a:stretch>
+                      <a:fillRect/>
+                    </a:stretch>
+                  </pic:blipFill>
+                  <pic:spPr bwMode="auto">
+                    <a:xfrm>
+                      <a:off x="0" y="0"/>
+                      <a:ext cx="3524492" cy="2622829"/>
+                    </a:xfrm>
+                    <a:prstGeom prst="rect">
+                      <a:avLst/>
+                    </a:prstGeom>
+                    <a:ln w="38100" cap="sq">
+                      <a:solidFill>
+                        <a:srgbClr val="000000"/>
+                      </a:solidFill>
+                      <a:prstDash val="solid"/>
+                      <a:miter lim="800000"/>
+                    </a:ln>
+                    <a:effectLst>
+                      <a:outerShdw blurRad="50800" dist="38100" dir="2700000" algn="tl" rotWithShape="0">
+                        <a:srgbClr val="000000">
+                          <a:alpha val="43000"/>
+                        </a:srgbClr>
+                      </a:outerShdw>
+                    </a:effectLst>
+                  </pic:spPr>
+                </pic:pic>
+              </a:graphicData>
+            </a:graphic>
+          </wp:inline>
+        </w:drawing>
+      </w:r>
+    </w:p>
+    <w:p>
+      <w:pPr>
+        <w:rPr>
+          <w:rFonts w:ascii="Seravek ExtraLight" w:hAnsi="Seravek ExtraLight"/>
           <w:b/>
           <w:sz w:val="24"/>
           <w:szCs w:val="24"/>
@@ -1078,32 +1391,27 @@
           <w:numId w:val="1"/>
         </w:numPr>
         <w:rPr>
-          <w:b/>
-          <w:sz w:val="24"/>
-          <w:szCs w:val="24"/>
-        </w:rPr>
-      </w:pPr>
-      <w:r>
-        <w:rPr>
-          <w:b/>
-          <w:sz w:val="24"/>
-          <w:szCs w:val="24"/>
-        </w:rPr>
-        <w:t>Interface</w:t>
-      </w:r>
-      <w:r>
-        <w:rPr>
-          <w:b/>
-          <w:sz w:val="24"/>
-          <w:szCs w:val="24"/>
-        </w:rPr>
-        <w:t xml:space="preserve"> Sketch</w:t>
+          <w:rFonts w:ascii="Seravek ExtraLight" w:hAnsi="Seravek ExtraLight"/>
+          <w:b/>
+          <w:sz w:val="24"/>
+          <w:szCs w:val="24"/>
+        </w:rPr>
+      </w:pPr>
+      <w:r>
+        <w:rPr>
+          <w:rFonts w:ascii="Seravek ExtraLight" w:hAnsi="Seravek ExtraLight"/>
+          <w:b/>
+          <w:sz w:val="24"/>
+          <w:szCs w:val="24"/>
+        </w:rPr>
+        <w:t>Menu and Screen Descriptions</w:t>
       </w:r>
     </w:p>
     <w:p>
       <w:pPr>
         <w:pStyle w:val="ListParagraph"/>
         <w:rPr>
+          <w:rFonts w:ascii="Seravek ExtraLight" w:hAnsi="Seravek ExtraLight"/>
           <w:i/>
           <w:sz w:val="24"/>
           <w:szCs w:val="24"/>
@@ -1111,16 +1419,18 @@
       </w:pPr>
       <w:r>
         <w:rPr>
+          <w:rFonts w:ascii="Seravek ExtraLight" w:hAnsi="Seravek ExtraLight"/>
           <w:i/>
           <w:sz w:val="24"/>
           <w:szCs w:val="24"/>
         </w:rPr>
-        <w:t>(What does the game interface look like? Provide a screen shot or sketch)</w:t>
-      </w:r>
-    </w:p>
-    <w:p>
-      <w:pPr>
-        <w:rPr>
+        <w:t>(Include additional screen shots and accompanying descriptions for any menus and additional screen)</w:t>
+      </w:r>
+    </w:p>
+    <w:p>
+      <w:pPr>
+        <w:rPr>
+          <w:rFonts w:ascii="Seravek ExtraLight" w:hAnsi="Seravek ExtraLight"/>
           <w:b/>
           <w:sz w:val="24"/>
           <w:szCs w:val="24"/>
@@ -1135,24 +1445,29 @@
           <w:numId w:val="1"/>
         </w:numPr>
         <w:rPr>
-          <w:b/>
-          <w:sz w:val="24"/>
-          <w:szCs w:val="24"/>
-        </w:rPr>
-      </w:pPr>
-      <w:r>
-        <w:rPr>
-          <w:b/>
-          <w:sz w:val="24"/>
-          <w:szCs w:val="24"/>
-        </w:rPr>
-        <w:t>Menu and Screen Descriptions</w:t>
+          <w:rFonts w:ascii="Seravek ExtraLight" w:hAnsi="Seravek ExtraLight"/>
+          <w:b/>
+          <w:sz w:val="24"/>
+          <w:szCs w:val="24"/>
+          <w:u w:val="single"/>
+        </w:rPr>
+      </w:pPr>
+      <w:r>
+        <w:rPr>
+          <w:rFonts w:ascii="Seravek ExtraLight" w:hAnsi="Seravek ExtraLight"/>
+          <w:b/>
+          <w:sz w:val="24"/>
+          <w:szCs w:val="24"/>
+          <w:u w:val="single"/>
+        </w:rPr>
+        <w:t>Characters</w:t>
       </w:r>
     </w:p>
     <w:p>
       <w:pPr>
         <w:pStyle w:val="ListParagraph"/>
         <w:rPr>
+          <w:rFonts w:ascii="Seravek ExtraLight" w:hAnsi="Seravek ExtraLight"/>
           <w:i/>
           <w:sz w:val="24"/>
           <w:szCs w:val="24"/>
@@ -1160,25 +1475,64 @@
       </w:pPr>
       <w:r>
         <w:rPr>
+          <w:rFonts w:ascii="Seravek ExtraLight" w:hAnsi="Seravek ExtraLight"/>
           <w:i/>
           <w:sz w:val="24"/>
           <w:szCs w:val="24"/>
         </w:rPr>
-        <w:t>(Include additional screen shots and accompanying descriptions for any menus and additional screen)</w:t>
-      </w:r>
-    </w:p>
-    <w:p>
-      <w:pPr>
-        <w:rPr>
-          <w:b/>
-          <w:sz w:val="24"/>
-          <w:szCs w:val="24"/>
-        </w:rPr>
-      </w:pPr>
-    </w:p>
-    <w:p>
-      <w:pPr>
-        <w:rPr>
+        <w:t xml:space="preserve">The player’s avatar is a simple </w:t>
+      </w:r>
+      <w:r>
+        <w:rPr>
+          <w:rFonts w:ascii="Seravek ExtraLight" w:hAnsi="Seravek ExtraLight"/>
+          <w:i/>
+          <w:sz w:val="24"/>
+          <w:szCs w:val="24"/>
+        </w:rPr>
+        <w:t>colourful</w:t>
+      </w:r>
+      <w:r>
+        <w:rPr>
+          <w:rFonts w:ascii="Seravek ExtraLight" w:hAnsi="Seravek ExtraLight"/>
+          <w:i/>
+          <w:sz w:val="24"/>
+          <w:szCs w:val="24"/>
+        </w:rPr>
+        <w:t xml:space="preserve"> space ship that seems to fly over a scrolling </w:t>
+      </w:r>
+      <w:r>
+        <w:rPr>
+          <w:rFonts w:ascii="Seravek ExtraLight" w:hAnsi="Seravek ExtraLight"/>
+          <w:i/>
+          <w:sz w:val="24"/>
+          <w:szCs w:val="24"/>
+        </w:rPr>
+        <w:t>colourful</w:t>
+      </w:r>
+      <w:r>
+        <w:rPr>
+          <w:rFonts w:ascii="Seravek ExtraLight" w:hAnsi="Seravek ExtraLight"/>
+          <w:i/>
+          <w:sz w:val="24"/>
+          <w:szCs w:val="24"/>
+        </w:rPr>
+        <w:t xml:space="preserve"> world. </w:t>
+      </w:r>
+      <w:r>
+        <w:rPr>
+          <w:rFonts w:ascii="Seravek ExtraLight" w:hAnsi="Seravek ExtraLight"/>
+          <w:i/>
+          <w:sz w:val="24"/>
+          <w:szCs w:val="24"/>
+        </w:rPr>
+        <w:t>The player’s movement is limited (right to left only) to increase the challenge level of the game.</w:t>
+      </w:r>
+    </w:p>
+    <w:p>
+      <w:pPr>
+        <w:pStyle w:val="ListParagraph"/>
+        <w:rPr>
+          <w:rFonts w:ascii="Seravek ExtraLight" w:hAnsi="Seravek ExtraLight"/>
           <w:b/>
           <w:sz w:val="24"/>
           <w:szCs w:val="24"/>
@@ -1193,33 +1547,29 @@
           <w:numId w:val="1"/>
         </w:numPr>
         <w:rPr>
-          <w:b/>
-          <w:sz w:val="24"/>
-          <w:szCs w:val="24"/>
-        </w:rPr>
-      </w:pPr>
-      <w:r>
-        <w:rPr>
-          <w:b/>
-          <w:sz w:val="24"/>
-          <w:szCs w:val="24"/>
-        </w:rPr>
-        <w:lastRenderedPageBreak/>
-        <w:t>Game World</w:t>
-      </w:r>
-      <w:r>
-        <w:rPr>
-          <w:b/>
-          <w:sz w:val="24"/>
-          <w:szCs w:val="24"/>
-        </w:rPr>
-        <w:t xml:space="preserve"> </w:t>
+          <w:rFonts w:ascii="Seravek ExtraLight" w:hAnsi="Seravek ExtraLight"/>
+          <w:b/>
+          <w:sz w:val="24"/>
+          <w:szCs w:val="24"/>
+          <w:u w:val="single"/>
+        </w:rPr>
+      </w:pPr>
+      <w:r>
+        <w:rPr>
+          <w:rFonts w:ascii="Seravek ExtraLight" w:hAnsi="Seravek ExtraLight"/>
+          <w:b/>
+          <w:sz w:val="24"/>
+          <w:szCs w:val="24"/>
+          <w:u w:val="single"/>
+        </w:rPr>
+        <w:t>Enemies</w:t>
       </w:r>
     </w:p>
     <w:p>
       <w:pPr>
         <w:pStyle w:val="ListParagraph"/>
         <w:rPr>
+          <w:rFonts w:ascii="Seravek ExtraLight" w:hAnsi="Seravek ExtraLight"/>
           <w:i/>
           <w:sz w:val="24"/>
           <w:szCs w:val="24"/>
@@ -1227,51 +1577,19 @@
       </w:pPr>
       <w:r>
         <w:rPr>
+          <w:rFonts w:ascii="Seravek ExtraLight" w:hAnsi="Seravek ExtraLight"/>
           <w:i/>
           <w:sz w:val="24"/>
           <w:szCs w:val="24"/>
         </w:rPr>
-        <w:t>(</w:t>
-      </w:r>
-      <w:r>
-        <w:rPr>
-          <w:i/>
-          <w:sz w:val="24"/>
-          <w:szCs w:val="24"/>
-        </w:rPr>
-        <w:t xml:space="preserve">Describe </w:t>
-      </w:r>
-      <w:r>
-        <w:rPr>
-          <w:i/>
-          <w:sz w:val="24"/>
-          <w:szCs w:val="24"/>
-        </w:rPr>
-        <w:t xml:space="preserve">Your Game </w:t>
-      </w:r>
-      <w:r>
-        <w:rPr>
-          <w:i/>
-          <w:sz w:val="24"/>
-          <w:szCs w:val="24"/>
-        </w:rPr>
-        <w:t>Environment)</w:t>
+        <w:t xml:space="preserve">The enimies of this game are killer Relics that the player must avoid. Besides, there is enimy space ship to kill players. We will add animated lightening if time allows. </w:t>
       </w:r>
     </w:p>
     <w:p>
       <w:pPr>
         <w:pStyle w:val="ListParagraph"/>
         <w:rPr>
-          <w:b/>
-          <w:sz w:val="24"/>
-          <w:szCs w:val="24"/>
-        </w:rPr>
-      </w:pPr>
-    </w:p>
-    <w:p>
-      <w:pPr>
-        <w:rPr>
-          <w:b/>
+          <w:rFonts w:ascii="Seravek ExtraLight" w:hAnsi="Seravek ExtraLight"/>
           <w:sz w:val="24"/>
           <w:szCs w:val="24"/>
         </w:rPr>
@@ -1285,24 +1603,29 @@
           <w:numId w:val="1"/>
         </w:numPr>
         <w:rPr>
-          <w:b/>
-          <w:sz w:val="24"/>
-          <w:szCs w:val="24"/>
-        </w:rPr>
-      </w:pPr>
-      <w:r>
-        <w:rPr>
-          <w:b/>
-          <w:sz w:val="24"/>
-          <w:szCs w:val="24"/>
-        </w:rPr>
-        <w:t xml:space="preserve">Levels </w:t>
+          <w:rFonts w:ascii="Seravek ExtraLight" w:hAnsi="Seravek ExtraLight"/>
+          <w:b/>
+          <w:sz w:val="24"/>
+          <w:szCs w:val="24"/>
+          <w:u w:val="single"/>
+        </w:rPr>
+      </w:pPr>
+      <w:r>
+        <w:rPr>
+          <w:rFonts w:ascii="Seravek ExtraLight" w:hAnsi="Seravek ExtraLight"/>
+          <w:b/>
+          <w:sz w:val="24"/>
+          <w:szCs w:val="24"/>
+          <w:u w:val="single"/>
+        </w:rPr>
+        <w:t>Items</w:t>
       </w:r>
     </w:p>
     <w:p>
       <w:pPr>
         <w:pStyle w:val="ListParagraph"/>
         <w:rPr>
+          <w:rFonts w:ascii="Seravek ExtraLight" w:hAnsi="Seravek ExtraLight"/>
           <w:i/>
           <w:sz w:val="24"/>
           <w:szCs w:val="24"/>
@@ -1310,35 +1633,28 @@
       </w:pPr>
       <w:r>
         <w:rPr>
+          <w:rFonts w:ascii="Seravek ExtraLight" w:hAnsi="Seravek ExtraLight"/>
           <w:i/>
           <w:sz w:val="24"/>
           <w:szCs w:val="24"/>
         </w:rPr>
-        <w:t xml:space="preserve">(Describe </w:t>
-      </w:r>
-      <w:proofErr w:type="gramStart"/>
-      <w:r>
-        <w:rPr>
+        <w:t xml:space="preserve">The player’s main pickup is power Relic and </w:t>
+      </w:r>
+      <w:r>
+        <w:rPr>
+          <w:rFonts w:ascii="Seravek ExtraLight" w:hAnsi="Seravek ExtraLight"/>
           <w:i/>
           <w:sz w:val="24"/>
           <w:szCs w:val="24"/>
         </w:rPr>
-        <w:t>Each</w:t>
-      </w:r>
-      <w:proofErr w:type="gramEnd"/>
-      <w:r>
-        <w:rPr>
-          <w:i/>
-          <w:sz w:val="24"/>
-          <w:szCs w:val="24"/>
-        </w:rPr>
-        <w:t xml:space="preserve"> of your game levels)</w:t>
-      </w:r>
-    </w:p>
-    <w:p>
-      <w:pPr>
-        <w:rPr>
-          <w:b/>
+        <w:t>killing eminy ships to gain points.</w:t>
+      </w:r>
+    </w:p>
+    <w:p>
+      <w:pPr>
+        <w:pStyle w:val="ListParagraph"/>
+        <w:rPr>
+          <w:rFonts w:ascii="Seravek ExtraLight" w:hAnsi="Seravek ExtraLight"/>
           <w:sz w:val="24"/>
           <w:szCs w:val="24"/>
         </w:rPr>
@@ -1352,55 +1668,30 @@
           <w:numId w:val="1"/>
         </w:numPr>
         <w:rPr>
-          <w:b/>
-          <w:sz w:val="24"/>
-          <w:szCs w:val="24"/>
-        </w:rPr>
-      </w:pPr>
-      <w:r>
-        <w:rPr>
-          <w:b/>
-          <w:sz w:val="24"/>
-          <w:szCs w:val="24"/>
-        </w:rPr>
-        <w:t>Game Progression</w:t>
-      </w:r>
-    </w:p>
-    <w:p>
-      <w:pPr>
-        <w:rPr>
-          <w:b/>
-          <w:sz w:val="24"/>
-          <w:szCs w:val="24"/>
-        </w:rPr>
-      </w:pPr>
+          <w:rFonts w:ascii="Seravek ExtraLight" w:hAnsi="Seravek ExtraLight"/>
+          <w:b/>
+          <w:sz w:val="24"/>
+          <w:szCs w:val="24"/>
+          <w:u w:val="single"/>
+        </w:rPr>
+      </w:pPr>
+      <w:r>
+        <w:rPr>
+          <w:rFonts w:ascii="Seravek ExtraLight" w:hAnsi="Seravek ExtraLight"/>
+          <w:b/>
+          <w:sz w:val="24"/>
+          <w:szCs w:val="24"/>
+          <w:u w:val="single"/>
+        </w:rPr>
+        <w:t>Scoring</w:t>
+      </w:r>
     </w:p>
     <w:p>
       <w:pPr>
         <w:pStyle w:val="ListParagraph"/>
-        <w:numPr>
-          <w:ilvl w:val="0"/>
-          <w:numId w:val="1"/>
-        </w:numPr>
-        <w:rPr>
-          <w:b/>
-          <w:sz w:val="24"/>
-          <w:szCs w:val="24"/>
-        </w:rPr>
-      </w:pPr>
-      <w:r>
-        <w:rPr>
-          <w:b/>
-          <w:sz w:val="24"/>
-          <w:szCs w:val="24"/>
-        </w:rPr>
-        <w:t>Characters</w:t>
-      </w:r>
-    </w:p>
-    <w:p>
-      <w:pPr>
-        <w:ind w:firstLine="720"/>
-        <w:rPr>
+        <w:jc w:val="both"/>
+        <w:rPr>
+          <w:rFonts w:ascii="Seravek ExtraLight" w:hAnsi="Seravek ExtraLight"/>
           <w:i/>
           <w:sz w:val="24"/>
           <w:szCs w:val="24"/>
@@ -1408,492 +1699,37 @@
       </w:pPr>
       <w:r>
         <w:rPr>
+          <w:rFonts w:ascii="Seravek ExtraLight" w:hAnsi="Seravek ExtraLight"/>
           <w:i/>
           <w:sz w:val="24"/>
           <w:szCs w:val="24"/>
         </w:rPr>
-        <w:t>(</w:t>
-      </w:r>
-      <w:r>
-        <w:rPr>
+        <w:t xml:space="preserve">The player score points when grab power Relic and kills enemy space ship. Each power Relic gives 100 points and killing each enemy space ship gives 50 points. </w:t>
+      </w:r>
+      <w:r>
+        <w:rPr>
+          <w:rFonts w:ascii="Seravek ExtraLight" w:hAnsi="Seravek ExtraLight"/>
           <w:i/>
           <w:sz w:val="24"/>
           <w:szCs w:val="24"/>
         </w:rPr>
-        <w:t xml:space="preserve">Describe </w:t>
-      </w:r>
-      <w:proofErr w:type="gramStart"/>
-      <w:r>
-        <w:rPr>
+        <w:t xml:space="preserve">The player starts with 5 lives. Each killier Relic grabing </w:t>
+      </w:r>
+      <w:r>
+        <w:rPr>
+          <w:rFonts w:ascii="Seravek ExtraLight" w:hAnsi="Seravek ExtraLight"/>
           <w:i/>
           <w:sz w:val="24"/>
           <w:szCs w:val="24"/>
         </w:rPr>
-        <w:t>Your</w:t>
-      </w:r>
-      <w:proofErr w:type="gramEnd"/>
-      <w:r>
-        <w:rPr>
-          <w:i/>
-          <w:sz w:val="24"/>
-          <w:szCs w:val="24"/>
-        </w:rPr>
-        <w:t xml:space="preserve"> game avatar if applicable)</w:t>
-      </w:r>
-    </w:p>
-    <w:p>
-      <w:pPr>
-        <w:rPr>
-          <w:b/>
-          <w:sz w:val="24"/>
-          <w:szCs w:val="24"/>
-        </w:rPr>
-      </w:pPr>
+        <w:t>or 3 enemy shooting hits makes one life down.</w:t>
+      </w:r>
     </w:p>
     <w:p>
       <w:pPr>
         <w:pStyle w:val="ListParagraph"/>
-        <w:numPr>
-          <w:ilvl w:val="0"/>
-          <w:numId w:val="1"/>
-        </w:numPr>
-        <w:rPr>
-          <w:b/>
-          <w:sz w:val="24"/>
-          <w:szCs w:val="24"/>
-        </w:rPr>
-      </w:pPr>
-      <w:r>
-        <w:rPr>
-          <w:b/>
-          <w:sz w:val="24"/>
-          <w:szCs w:val="24"/>
-        </w:rPr>
-        <w:t>Non-player Characters</w:t>
-      </w:r>
-    </w:p>
-    <w:p>
-      <w:pPr>
-        <w:pStyle w:val="ListParagraph"/>
-        <w:rPr>
-          <w:sz w:val="24"/>
-          <w:szCs w:val="24"/>
-        </w:rPr>
-      </w:pPr>
-      <w:r>
-        <w:rPr>
-          <w:sz w:val="24"/>
-          <w:szCs w:val="24"/>
-        </w:rPr>
-        <w:t>(</w:t>
-      </w:r>
-      <w:r>
-        <w:rPr>
-          <w:sz w:val="24"/>
-          <w:szCs w:val="24"/>
-        </w:rPr>
-        <w:t xml:space="preserve">Describe </w:t>
-      </w:r>
-      <w:r>
-        <w:rPr>
-          <w:sz w:val="24"/>
-          <w:szCs w:val="24"/>
-        </w:rPr>
-        <w:t>Any Computer controlled Allies</w:t>
-      </w:r>
-      <w:r>
-        <w:rPr>
-          <w:sz w:val="24"/>
-          <w:szCs w:val="24"/>
-        </w:rPr>
-        <w:t xml:space="preserve"> and how they work</w:t>
-      </w:r>
-      <w:r>
-        <w:rPr>
-          <w:sz w:val="24"/>
-          <w:szCs w:val="24"/>
-        </w:rPr>
-        <w:t>)</w:t>
-      </w:r>
-    </w:p>
-    <w:p>
-      <w:pPr>
-        <w:rPr>
-          <w:b/>
-          <w:sz w:val="24"/>
-          <w:szCs w:val="24"/>
-        </w:rPr>
-      </w:pPr>
-    </w:p>
-    <w:p>
-      <w:pPr>
-        <w:pStyle w:val="ListParagraph"/>
-        <w:numPr>
-          <w:ilvl w:val="0"/>
-          <w:numId w:val="1"/>
-        </w:numPr>
-        <w:rPr>
-          <w:b/>
-          <w:sz w:val="24"/>
-          <w:szCs w:val="24"/>
-        </w:rPr>
-      </w:pPr>
-      <w:r>
-        <w:rPr>
-          <w:b/>
-          <w:sz w:val="24"/>
-          <w:szCs w:val="24"/>
-        </w:rPr>
-        <w:t>Enemies</w:t>
-      </w:r>
-    </w:p>
-    <w:p>
-      <w:pPr>
-        <w:pStyle w:val="ListParagraph"/>
-        <w:rPr>
-          <w:i/>
-          <w:sz w:val="24"/>
-          <w:szCs w:val="24"/>
-        </w:rPr>
-      </w:pPr>
-      <w:r>
-        <w:rPr>
-          <w:i/>
-          <w:sz w:val="24"/>
-          <w:szCs w:val="24"/>
-        </w:rPr>
-        <w:t>(Describe computer-generated enemies and boss monsters)</w:t>
-      </w:r>
-    </w:p>
-    <w:p>
-      <w:pPr>
-        <w:rPr>
-          <w:b/>
-          <w:sz w:val="24"/>
-          <w:szCs w:val="24"/>
-        </w:rPr>
-      </w:pPr>
-    </w:p>
-    <w:p>
-      <w:pPr>
-        <w:pStyle w:val="ListParagraph"/>
-        <w:numPr>
-          <w:ilvl w:val="0"/>
-          <w:numId w:val="1"/>
-        </w:numPr>
-        <w:rPr>
-          <w:b/>
-          <w:sz w:val="24"/>
-          <w:szCs w:val="24"/>
-        </w:rPr>
-      </w:pPr>
-      <w:r>
-        <w:rPr>
-          <w:b/>
-          <w:sz w:val="24"/>
-          <w:szCs w:val="24"/>
-        </w:rPr>
-        <w:t>Weapons</w:t>
-      </w:r>
-    </w:p>
-    <w:p>
-      <w:pPr>
-        <w:pStyle w:val="ListParagraph"/>
-        <w:rPr>
-          <w:i/>
-          <w:sz w:val="24"/>
-          <w:szCs w:val="24"/>
-        </w:rPr>
-      </w:pPr>
-      <w:r>
-        <w:rPr>
-          <w:i/>
-          <w:sz w:val="24"/>
-          <w:szCs w:val="24"/>
-        </w:rPr>
-        <w:t>(Describe any weapons available to the user)</w:t>
-      </w:r>
-    </w:p>
-    <w:p>
-      <w:pPr>
-        <w:rPr>
-          <w:b/>
-          <w:sz w:val="24"/>
-          <w:szCs w:val="24"/>
-        </w:rPr>
-      </w:pPr>
-    </w:p>
-    <w:p>
-      <w:pPr>
-        <w:pStyle w:val="ListParagraph"/>
-        <w:numPr>
-          <w:ilvl w:val="0"/>
-          <w:numId w:val="1"/>
-        </w:numPr>
-        <w:rPr>
-          <w:b/>
-          <w:sz w:val="24"/>
-          <w:szCs w:val="24"/>
-        </w:rPr>
-      </w:pPr>
-      <w:r>
-        <w:rPr>
-          <w:b/>
-          <w:sz w:val="24"/>
-          <w:szCs w:val="24"/>
-        </w:rPr>
-        <w:t>Items</w:t>
-      </w:r>
-    </w:p>
-    <w:p>
-      <w:pPr>
-        <w:pStyle w:val="ListParagraph"/>
-        <w:rPr>
-          <w:i/>
-          <w:sz w:val="24"/>
-          <w:szCs w:val="24"/>
-        </w:rPr>
-      </w:pPr>
-      <w:r>
-        <w:rPr>
-          <w:i/>
-          <w:sz w:val="24"/>
-          <w:szCs w:val="24"/>
-        </w:rPr>
-        <w:t>(Describe any in-game items that can help or hinder the user)</w:t>
-      </w:r>
-    </w:p>
-    <w:p>
-      <w:pPr>
-        <w:rPr>
-          <w:b/>
-          <w:sz w:val="24"/>
-          <w:szCs w:val="24"/>
-        </w:rPr>
-      </w:pPr>
-    </w:p>
-    <w:p>
-      <w:pPr>
-        <w:pStyle w:val="ListParagraph"/>
-        <w:numPr>
-          <w:ilvl w:val="0"/>
-          <w:numId w:val="1"/>
-        </w:numPr>
-        <w:rPr>
-          <w:b/>
-          <w:sz w:val="24"/>
-          <w:szCs w:val="24"/>
-        </w:rPr>
-      </w:pPr>
-      <w:r>
-        <w:rPr>
-          <w:b/>
-          <w:sz w:val="24"/>
-          <w:szCs w:val="24"/>
-        </w:rPr>
-        <w:t>Abilities</w:t>
-      </w:r>
-    </w:p>
-    <w:p>
-      <w:pPr>
-        <w:rPr>
-          <w:b/>
-          <w:sz w:val="24"/>
-          <w:szCs w:val="24"/>
-        </w:rPr>
-      </w:pPr>
-    </w:p>
-    <w:p>
-      <w:pPr>
-        <w:pStyle w:val="ListParagraph"/>
-        <w:numPr>
-          <w:ilvl w:val="0"/>
-          <w:numId w:val="1"/>
-        </w:numPr>
-        <w:rPr>
-          <w:b/>
-          <w:sz w:val="24"/>
-          <w:szCs w:val="24"/>
-        </w:rPr>
-      </w:pPr>
-      <w:r>
-        <w:rPr>
-          <w:b/>
-          <w:sz w:val="24"/>
-          <w:szCs w:val="24"/>
-        </w:rPr>
-        <w:t>Vehicles</w:t>
-      </w:r>
-    </w:p>
-    <w:p>
-      <w:pPr>
-        <w:pStyle w:val="ListParagraph"/>
-        <w:rPr>
-          <w:b/>
-          <w:sz w:val="24"/>
-          <w:szCs w:val="24"/>
-        </w:rPr>
-      </w:pPr>
-    </w:p>
-    <w:p>
-      <w:pPr>
-        <w:rPr>
-          <w:b/>
-          <w:sz w:val="24"/>
-          <w:szCs w:val="24"/>
-        </w:rPr>
-      </w:pPr>
-    </w:p>
-    <w:p>
-      <w:pPr>
-        <w:pStyle w:val="ListParagraph"/>
-        <w:numPr>
-          <w:ilvl w:val="0"/>
-          <w:numId w:val="1"/>
-        </w:numPr>
-        <w:rPr>
-          <w:b/>
-          <w:sz w:val="24"/>
-          <w:szCs w:val="24"/>
-        </w:rPr>
-      </w:pPr>
-      <w:r>
-        <w:rPr>
-          <w:b/>
-          <w:sz w:val="24"/>
-          <w:szCs w:val="24"/>
-        </w:rPr>
-        <w:t>Script</w:t>
-      </w:r>
-    </w:p>
-    <w:p>
-      <w:pPr>
-        <w:rPr>
-          <w:b/>
-          <w:sz w:val="24"/>
-          <w:szCs w:val="24"/>
-        </w:rPr>
-      </w:pPr>
-    </w:p>
-    <w:p>
-      <w:pPr>
-        <w:pStyle w:val="ListParagraph"/>
-        <w:numPr>
-          <w:ilvl w:val="0"/>
-          <w:numId w:val="1"/>
-        </w:numPr>
-        <w:rPr>
-          <w:b/>
-          <w:sz w:val="24"/>
-          <w:szCs w:val="24"/>
-        </w:rPr>
-      </w:pPr>
-      <w:r>
-        <w:rPr>
-          <w:b/>
-          <w:sz w:val="24"/>
-          <w:szCs w:val="24"/>
-        </w:rPr>
-        <w:t>Scoring</w:t>
-      </w:r>
-    </w:p>
-    <w:p>
-      <w:pPr>
-        <w:rPr>
-          <w:b/>
-          <w:sz w:val="24"/>
-          <w:szCs w:val="24"/>
-        </w:rPr>
-      </w:pPr>
-    </w:p>
-    <w:p>
-      <w:pPr>
-        <w:pStyle w:val="ListParagraph"/>
-        <w:numPr>
-          <w:ilvl w:val="0"/>
-          <w:numId w:val="1"/>
-        </w:numPr>
-        <w:rPr>
-          <w:b/>
-          <w:sz w:val="24"/>
-          <w:szCs w:val="24"/>
-        </w:rPr>
-      </w:pPr>
-      <w:r>
-        <w:rPr>
-          <w:b/>
-          <w:sz w:val="24"/>
-          <w:szCs w:val="24"/>
-        </w:rPr>
-        <w:t>Puzzles/Mini-games</w:t>
-      </w:r>
-    </w:p>
-    <w:p>
-      <w:pPr>
-        <w:rPr>
-          <w:b/>
-          <w:sz w:val="24"/>
-          <w:szCs w:val="24"/>
-        </w:rPr>
-      </w:pPr>
-    </w:p>
-    <w:p>
-      <w:pPr>
-        <w:pStyle w:val="ListParagraph"/>
-        <w:numPr>
-          <w:ilvl w:val="0"/>
-          <w:numId w:val="1"/>
-        </w:numPr>
-        <w:rPr>
-          <w:b/>
-          <w:sz w:val="24"/>
-          <w:szCs w:val="24"/>
-        </w:rPr>
-      </w:pPr>
-      <w:r>
-        <w:rPr>
-          <w:b/>
-          <w:sz w:val="24"/>
-          <w:szCs w:val="24"/>
-        </w:rPr>
-        <w:t>Bonuses</w:t>
-      </w:r>
-    </w:p>
-    <w:p>
-      <w:pPr>
-        <w:rPr>
-          <w:b/>
-          <w:sz w:val="24"/>
-          <w:szCs w:val="24"/>
-        </w:rPr>
-      </w:pPr>
-    </w:p>
-    <w:p>
-      <w:pPr>
-        <w:pStyle w:val="ListParagraph"/>
-        <w:numPr>
-          <w:ilvl w:val="0"/>
-          <w:numId w:val="1"/>
-        </w:numPr>
-        <w:rPr>
-          <w:b/>
-          <w:sz w:val="24"/>
-          <w:szCs w:val="24"/>
-        </w:rPr>
-      </w:pPr>
-      <w:r>
-        <w:rPr>
-          <w:b/>
-          <w:sz w:val="24"/>
-          <w:szCs w:val="24"/>
-        </w:rPr>
-        <w:t>Cheat Codes</w:t>
-      </w:r>
-    </w:p>
-    <w:p>
-      <w:pPr>
-        <w:rPr>
-          <w:b/>
+        <w:rPr>
+          <w:rFonts w:ascii="Seravek ExtraLight" w:hAnsi="Seravek ExtraLight"/>
           <w:sz w:val="24"/>
           <w:szCs w:val="24"/>
         </w:rPr>
@@ -1908,13 +1744,15 @@
         </w:numPr>
         <w:spacing w:after="0" w:line="240" w:lineRule="auto"/>
         <w:rPr>
-          <w:b/>
-          <w:sz w:val="24"/>
-          <w:szCs w:val="24"/>
-        </w:rPr>
-      </w:pPr>
-      <w:r>
-        <w:rPr>
+          <w:rFonts w:ascii="Seravek ExtraLight" w:hAnsi="Seravek ExtraLight"/>
+          <w:b/>
+          <w:sz w:val="24"/>
+          <w:szCs w:val="24"/>
+        </w:rPr>
+      </w:pPr>
+      <w:r>
+        <w:rPr>
+          <w:rFonts w:ascii="Seravek ExtraLight" w:hAnsi="Seravek ExtraLight"/>
           <w:b/>
           <w:sz w:val="24"/>
           <w:szCs w:val="24"/>
@@ -1923,6 +1761,7 @@
       </w:r>
       <w:r>
         <w:rPr>
+          <w:rFonts w:ascii="Seravek ExtraLight" w:hAnsi="Seravek ExtraLight"/>
           <w:b/>
           <w:sz w:val="24"/>
           <w:szCs w:val="24"/>
@@ -1935,13 +1774,15 @@
         <w:pStyle w:val="ListParagraph"/>
         <w:spacing w:after="0"/>
         <w:rPr>
-          <w:b/>
-          <w:sz w:val="24"/>
-          <w:szCs w:val="24"/>
-        </w:rPr>
-      </w:pPr>
-      <w:r>
-        <w:rPr>
+          <w:rFonts w:ascii="Seravek ExtraLight" w:hAnsi="Seravek ExtraLight"/>
+          <w:b/>
+          <w:sz w:val="24"/>
+          <w:szCs w:val="24"/>
+        </w:rPr>
+      </w:pPr>
+      <w:r>
+        <w:rPr>
+          <w:rFonts w:ascii="Seravek ExtraLight" w:hAnsi="Seravek ExtraLight"/>
           <w:i/>
           <w:sz w:val="24"/>
           <w:szCs w:val="24"/>
@@ -1951,7 +1792,28 @@
     </w:p>
     <w:p>
       <w:pPr>
-        <w:rPr>
+        <w:pStyle w:val="ListParagraph"/>
+        <w:rPr>
+          <w:rFonts w:ascii="Seravek ExtraLight" w:hAnsi="Seravek ExtraLight"/>
+          <w:b/>
+          <w:sz w:val="24"/>
+          <w:szCs w:val="24"/>
+        </w:rPr>
+      </w:pPr>
+      <w:r>
+        <w:rPr>
+          <w:rFonts w:ascii="Seravek ExtraLight" w:hAnsi="Seravek ExtraLight"/>
+          <w:b/>
+          <w:sz w:val="24"/>
+          <w:szCs w:val="24"/>
+        </w:rPr>
+        <w:t>----Excel sheet screen shot</w:t>
+      </w:r>
+    </w:p>
+    <w:p>
+      <w:pPr>
+        <w:rPr>
+          <w:rFonts w:ascii="Seravek ExtraLight" w:hAnsi="Seravek ExtraLight"/>
           <w:b/>
           <w:sz w:val="24"/>
           <w:szCs w:val="24"/>
@@ -1966,13 +1828,15 @@
           <w:numId w:val="1"/>
         </w:numPr>
         <w:rPr>
-          <w:b/>
-          <w:sz w:val="24"/>
-          <w:szCs w:val="24"/>
-        </w:rPr>
-      </w:pPr>
-      <w:r>
-        <w:rPr>
+          <w:rFonts w:ascii="Seravek ExtraLight" w:hAnsi="Seravek ExtraLight"/>
+          <w:b/>
+          <w:sz w:val="24"/>
+          <w:szCs w:val="24"/>
+        </w:rPr>
+      </w:pPr>
+      <w:r>
+        <w:rPr>
+          <w:rFonts w:ascii="Seravek ExtraLight" w:hAnsi="Seravek ExtraLight"/>
           <w:b/>
           <w:sz w:val="24"/>
           <w:szCs w:val="24"/>
@@ -1981,6 +1845,7 @@
       </w:r>
       <w:r>
         <w:rPr>
+          <w:rFonts w:ascii="Seravek ExtraLight" w:hAnsi="Seravek ExtraLight"/>
           <w:b/>
           <w:sz w:val="24"/>
           <w:szCs w:val="24"/>
@@ -1992,6 +1857,7 @@
       <w:pPr>
         <w:pStyle w:val="ListParagraph"/>
         <w:rPr>
+          <w:rFonts w:ascii="Seravek ExtraLight" w:hAnsi="Seravek ExtraLight"/>
           <w:i/>
           <w:sz w:val="24"/>
           <w:szCs w:val="24"/>
@@ -1999,21 +1865,34 @@
       </w:pPr>
       <w:r>
         <w:rPr>
+          <w:rFonts w:ascii="Seravek ExtraLight" w:hAnsi="Seravek ExtraLight"/>
           <w:i/>
           <w:sz w:val="24"/>
           <w:szCs w:val="24"/>
         </w:rPr>
-        <w:t>(Outline your game story here)</w:t>
-      </w:r>
-    </w:p>
-    <w:p>
-      <w:pPr>
-        <w:rPr>
-          <w:b/>
-          <w:sz w:val="24"/>
-          <w:szCs w:val="24"/>
-        </w:rPr>
-      </w:pPr>
+        <w:t xml:space="preserve">A planet inside colorful Andromind galaxy has been covered by black power and </w:t>
+      </w:r>
+      <w:r>
+        <w:rPr>
+          <w:rFonts w:ascii="Seravek ExtraLight" w:hAnsi="Seravek ExtraLight"/>
+          <w:i/>
+          <w:sz w:val="24"/>
+          <w:szCs w:val="24"/>
+        </w:rPr>
+        <w:t>Avatar has got mission to fight against black power to rescucue colorful world. This is the story of Fight for Colors, colors of life.</w:t>
+      </w:r>
+    </w:p>
+    <w:p>
+      <w:pPr>
+        <w:rPr>
+          <w:rFonts w:ascii="Seravek ExtraLight" w:hAnsi="Seravek ExtraLight"/>
+          <w:b/>
+          <w:sz w:val="24"/>
+          <w:szCs w:val="24"/>
+        </w:rPr>
+      </w:pPr>
+      <w:bookmarkStart w:id="0" w:name="_GoBack"/>
+      <w:bookmarkEnd w:id="0"/>
     </w:p>
     <w:p>
       <w:pPr>
@@ -2023,13 +1902,15 @@
           <w:numId w:val="1"/>
         </w:numPr>
         <w:rPr>
-          <w:b/>
-          <w:sz w:val="24"/>
-          <w:szCs w:val="24"/>
-        </w:rPr>
-      </w:pPr>
-      <w:r>
-        <w:rPr>
+          <w:rFonts w:ascii="Seravek ExtraLight" w:hAnsi="Seravek ExtraLight"/>
+          <w:b/>
+          <w:sz w:val="24"/>
+          <w:szCs w:val="24"/>
+        </w:rPr>
+      </w:pPr>
+      <w:r>
+        <w:rPr>
+          <w:rFonts w:ascii="Seravek ExtraLight" w:hAnsi="Seravek ExtraLight"/>
           <w:b/>
           <w:sz w:val="24"/>
           <w:szCs w:val="24"/>
@@ -2038,6 +1919,7 @@
       </w:r>
       <w:r>
         <w:rPr>
+          <w:rFonts w:ascii="Seravek ExtraLight" w:hAnsi="Seravek ExtraLight"/>
           <w:b/>
           <w:sz w:val="24"/>
           <w:szCs w:val="24"/>
@@ -2046,6 +1928,7 @@
       </w:r>
       <w:r>
         <w:rPr>
+          <w:rFonts w:ascii="Seravek ExtraLight" w:hAnsi="Seravek ExtraLight"/>
           <w:b/>
           <w:sz w:val="24"/>
           <w:szCs w:val="24"/>
@@ -2055,40 +1938,72 @@
     </w:p>
     <w:p>
       <w:pPr>
-        <w:pStyle w:val="ListParagraph"/>
-        <w:rPr>
+        <w:rPr>
+          <w:rFonts w:ascii="Seravek ExtraLight" w:hAnsi="Seravek ExtraLight"/>
+          <w:b/>
+          <w:sz w:val="24"/>
+          <w:szCs w:val="24"/>
+        </w:rPr>
+      </w:pPr>
+      <w:r>
+        <w:rPr>
+          <w:rFonts w:ascii="Seravek ExtraLight" w:hAnsi="Seravek ExtraLight"/>
           <w:i/>
-          <w:sz w:val="24"/>
-          <w:szCs w:val="24"/>
-        </w:rPr>
-      </w:pPr>
-      <w:r>
-        <w:rPr>
-          <w:i/>
-          <w:sz w:val="24"/>
-          <w:szCs w:val="24"/>
-        </w:rPr>
-        <w:t>(Include an index of all your graphic and video assets here)</w:t>
-      </w:r>
-    </w:p>
-    <w:p>
-      <w:pPr>
-        <w:pStyle w:val="ListParagraph"/>
-        <w:rPr>
-          <w:b/>
-          <w:sz w:val="24"/>
-          <w:szCs w:val="24"/>
-        </w:rPr>
-      </w:pPr>
-    </w:p>
-    <w:p>
-      <w:pPr>
-        <w:rPr>
-          <w:b/>
-          <w:sz w:val="24"/>
-          <w:szCs w:val="24"/>
-        </w:rPr>
-      </w:pPr>
+          <w:noProof/>
+          <w:sz w:val="24"/>
+          <w:szCs w:val="24"/>
+          <w:lang w:val="en-US" w:eastAsia="en-US"/>
+        </w:rPr>
+        <w:lastRenderedPageBreak/>
+        <w:drawing>
+          <wp:inline distT="0" distB="0" distL="0" distR="0" wp14:anchorId="48A1D609" wp14:editId="0DEC5C61">
+            <wp:extent cx="3492500" cy="3554378"/>
+            <wp:effectExtent l="0" t="0" r="0" b="1905"/>
+            <wp:docPr id="2" name="Picture 1"/>
+            <wp:cNvGraphicFramePr>
+              <a:graphicFrameLocks xmlns:a="http://schemas.openxmlformats.org/drawingml/2006/main" noChangeAspect="1"/>
+            </wp:cNvGraphicFramePr>
+            <a:graphic xmlns:a="http://schemas.openxmlformats.org/drawingml/2006/main">
+              <a:graphicData uri="http://schemas.openxmlformats.org/drawingml/2006/picture">
+                <pic:pic xmlns:pic="http://schemas.openxmlformats.org/drawingml/2006/picture">
+                  <pic:nvPicPr>
+                    <pic:cNvPr id="0" name="Picture 1"/>
+                    <pic:cNvPicPr>
+                      <a:picLocks noChangeAspect="1" noChangeArrowheads="1"/>
+                    </pic:cNvPicPr>
+                  </pic:nvPicPr>
+                  <pic:blipFill>
+                    <a:blip r:embed="rId17">
+                      <a:extLst>
+                        <a:ext uri="{28A0092B-C50C-407E-A947-70E740481C1C}">
+                          <a14:useLocalDpi xmlns:a14="http://schemas.microsoft.com/office/drawing/2010/main" val="0"/>
+                        </a:ext>
+                      </a:extLst>
+                    </a:blip>
+                    <a:srcRect/>
+                    <a:stretch>
+                      <a:fillRect/>
+                    </a:stretch>
+                  </pic:blipFill>
+                  <pic:spPr bwMode="auto">
+                    <a:xfrm>
+                      <a:off x="0" y="0"/>
+                      <a:ext cx="3493224" cy="3555115"/>
+                    </a:xfrm>
+                    <a:prstGeom prst="rect">
+                      <a:avLst/>
+                    </a:prstGeom>
+                    <a:noFill/>
+                    <a:ln>
+                      <a:noFill/>
+                    </a:ln>
+                  </pic:spPr>
+                </pic:pic>
+              </a:graphicData>
+            </a:graphic>
+          </wp:inline>
+        </w:drawing>
+      </w:r>
     </w:p>
     <w:p>
       <w:pPr>
@@ -2098,13 +2013,15 @@
           <w:numId w:val="1"/>
         </w:numPr>
         <w:rPr>
-          <w:b/>
-          <w:sz w:val="24"/>
-          <w:szCs w:val="24"/>
-        </w:rPr>
-      </w:pPr>
-      <w:r>
-        <w:rPr>
+          <w:rFonts w:ascii="Seravek ExtraLight" w:hAnsi="Seravek ExtraLight"/>
+          <w:b/>
+          <w:sz w:val="24"/>
+          <w:szCs w:val="24"/>
+        </w:rPr>
+      </w:pPr>
+      <w:r>
+        <w:rPr>
+          <w:rFonts w:ascii="Seravek ExtraLight" w:hAnsi="Seravek ExtraLight"/>
           <w:b/>
           <w:sz w:val="24"/>
           <w:szCs w:val="24"/>
@@ -2116,6 +2033,7 @@
       <w:pPr>
         <w:pStyle w:val="ListParagraph"/>
         <w:rPr>
+          <w:rFonts w:ascii="Seravek ExtraLight" w:hAnsi="Seravek ExtraLight"/>
           <w:i/>
           <w:sz w:val="24"/>
           <w:szCs w:val="24"/>
@@ -2123,6 +2041,7 @@
       </w:pPr>
       <w:r>
         <w:rPr>
+          <w:rFonts w:ascii="Seravek ExtraLight" w:hAnsi="Seravek ExtraLight"/>
           <w:i/>
           <w:sz w:val="24"/>
           <w:szCs w:val="24"/>
@@ -2133,6 +2052,7 @@
     <w:p>
       <w:pPr>
         <w:rPr>
+          <w:rFonts w:ascii="Seravek ExtraLight" w:hAnsi="Seravek ExtraLight"/>
           <w:b/>
           <w:sz w:val="24"/>
           <w:szCs w:val="24"/>
@@ -2147,13 +2067,15 @@
           <w:numId w:val="1"/>
         </w:numPr>
         <w:rPr>
-          <w:b/>
-          <w:sz w:val="24"/>
-          <w:szCs w:val="24"/>
-        </w:rPr>
-      </w:pPr>
-      <w:r>
-        <w:rPr>
+          <w:rFonts w:ascii="Seravek ExtraLight" w:hAnsi="Seravek ExtraLight"/>
+          <w:b/>
+          <w:sz w:val="24"/>
+          <w:szCs w:val="24"/>
+        </w:rPr>
+      </w:pPr>
+      <w:r>
+        <w:rPr>
+          <w:rFonts w:ascii="Seravek ExtraLight" w:hAnsi="Seravek ExtraLight"/>
           <w:b/>
           <w:sz w:val="24"/>
           <w:szCs w:val="24"/>
@@ -2165,6 +2087,7 @@
       <w:pPr>
         <w:pStyle w:val="ListParagraph"/>
         <w:rPr>
+          <w:rFonts w:ascii="Seravek ExtraLight" w:hAnsi="Seravek ExtraLight"/>
           <w:i/>
           <w:sz w:val="24"/>
           <w:szCs w:val="24"/>
@@ -2172,6 +2095,7 @@
       </w:pPr>
       <w:r>
         <w:rPr>
+          <w:rFonts w:ascii="Seravek ExtraLight" w:hAnsi="Seravek ExtraLight"/>
           <w:i/>
           <w:sz w:val="24"/>
           <w:szCs w:val="24"/>
@@ -2180,10 +2104,10 @@
       </w:r>
     </w:p>
     <w:sectPr>
-      <w:headerReference w:type="even" r:id="rId13"/>
-      <w:headerReference w:type="default" r:id="rId14"/>
-      <w:footerReference w:type="even" r:id="rId15"/>
-      <w:footerReference w:type="default" r:id="rId16"/>
+      <w:headerReference w:type="even" r:id="rId18"/>
+      <w:headerReference w:type="default" r:id="rId19"/>
+      <w:footerReference w:type="even" r:id="rId20"/>
+      <w:footerReference w:type="default" r:id="rId21"/>
       <w:pgSz w:w="12240" w:h="15840"/>
       <w:pgMar w:top="1440" w:right="1440" w:bottom="1440" w:left="1440" w:header="720" w:footer="720" w:gutter="0"/>
       <w:pgBorders w:offsetFrom="page">
@@ -2242,7 +2166,21 @@
         <w:rFonts w:asciiTheme="majorHAnsi" w:hAnsiTheme="majorHAnsi"/>
         <w:b/>
       </w:rPr>
-      <w:t>Version Number XX.</w:t>
+      <w:t>V</w:t>
+    </w:r>
+    <w:r>
+      <w:rPr>
+        <w:rFonts w:asciiTheme="majorHAnsi" w:hAnsiTheme="majorHAnsi"/>
+        <w:b/>
+      </w:rPr>
+      <w:t>ersion Number 01</w:t>
+    </w:r>
+    <w:r>
+      <w:rPr>
+        <w:rFonts w:asciiTheme="majorHAnsi" w:hAnsiTheme="majorHAnsi"/>
+        <w:b/>
+      </w:rPr>
+      <w:t>.</w:t>
     </w:r>
     <w:r>
       <w:rPr>
@@ -2309,7 +2247,6 @@
         <w:temporary/>
         <w:showingPlcHdr/>
       </w:sdtPr>
-      <w:sdtEndPr/>
       <w:sdtContent>
         <w:r>
           <w:rPr>
@@ -2442,26 +2379,27 @@
                 <w:b/>
                 <w:bCs/>
                 <w:caps/>
+                <w:color w:val="E36C0A" w:themeColor="accent6" w:themeShade="BF"/>
                 <w:sz w:val="24"/>
                 <w:szCs w:val="24"/>
               </w:rPr>
               <w:alias w:val="Title"/>
               <w:id w:val="77677295"/>
-              <w:showingPlcHdr/>
               <w:dataBinding w:prefixMappings="xmlns:ns0='http://schemas.openxmlformats.org/package/2006/metadata/core-properties' xmlns:ns1='http://purl.org/dc/elements/1.1/'" w:xpath="/ns0:coreProperties[1]/ns1:title[1]" w:storeItemID="{6C3C8BC8-F283-45AE-878A-BAB7291924A1}"/>
               <w:text/>
             </w:sdtPr>
-            <w:sdtEndPr/>
             <w:sdtContent>
               <w:r>
                 <w:rPr>
                   <w:b/>
                   <w:bCs/>
                   <w:caps/>
+                  <w:color w:val="E36C0A" w:themeColor="accent6" w:themeShade="BF"/>
                   <w:sz w:val="24"/>
                   <w:szCs w:val="24"/>
+                  <w:lang w:val="en-US"/>
                 </w:rPr>
-                <w:t>Type the document title</w:t>
+                <w:t>FIGHT FOR COLORS</w:t>
               </w:r>
             </w:sdtContent>
           </w:sdt>
@@ -2485,14 +2423,13 @@
           <w:alias w:val="Date"/>
           <w:id w:val="77677290"/>
           <w:dataBinding w:prefixMappings="xmlns:ns0='http://schemas.microsoft.com/office/2006/coverPageProps'" w:xpath="/ns0:CoverPageProperties[1]/ns0:PublishDate[1]" w:storeItemID="{55AF091B-3C7A-41E3-B477-F2FDAA23CFDA}"/>
-          <w:date w:fullDate="2012-05-16T00:00:00Z">
+          <w:date w:fullDate="2016-09-27T00:00:00Z">
             <w:dateFormat w:val="MMMM d, yyyy"/>
             <w:lid w:val="en-US"/>
             <w:storeMappedDataAs w:val="dateTime"/>
             <w:calendar w:val="gregorian"/>
           </w:date>
         </w:sdtPr>
-        <w:sdtEndPr/>
         <w:sdtContent>
           <w:tc>
             <w:tcPr>
@@ -2515,7 +2452,7 @@
                   <w:color w:val="FFFFFF" w:themeColor="background1"/>
                   <w:lang w:val="en-US"/>
                 </w:rPr>
-                <w:t>May 16, 2012</w:t>
+                <w:t>September 27, 2016</w:t>
               </w:r>
             </w:p>
           </w:tc>
@@ -2557,14 +2494,13 @@
           <w:alias w:val="Date"/>
           <w:id w:val="77625188"/>
           <w:dataBinding w:prefixMappings="xmlns:ns0='http://schemas.microsoft.com/office/2006/coverPageProps'" w:xpath="/ns0:CoverPageProperties[1]/ns0:PublishDate[1]" w:storeItemID="{55AF091B-3C7A-41E3-B477-F2FDAA23CFDA}"/>
-          <w:date w:fullDate="2012-05-16T00:00:00Z">
+          <w:date w:fullDate="2016-09-27T00:00:00Z">
             <w:dateFormat w:val="MMMM d, yyyy"/>
             <w:lid w:val="en-US"/>
             <w:storeMappedDataAs w:val="dateTime"/>
             <w:calendar w:val="gregorian"/>
           </w:date>
         </w:sdtPr>
-        <w:sdtEndPr/>
         <w:sdtContent>
           <w:tc>
             <w:tcPr>
@@ -2590,7 +2526,7 @@
                   <w:color w:val="FFFFFF" w:themeColor="background1"/>
                   <w:lang w:val="en-US"/>
                 </w:rPr>
-                <w:t>May 16, 2012</w:t>
+                <w:t>September 27, 2016</w:t>
               </w:r>
             </w:p>
           </w:tc>
@@ -2630,26 +2566,27 @@
                 <w:b/>
                 <w:bCs/>
                 <w:caps/>
+                <w:color w:val="E36C0A" w:themeColor="accent6" w:themeShade="BF"/>
                 <w:sz w:val="24"/>
                 <w:szCs w:val="24"/>
               </w:rPr>
               <w:alias w:val="Title"/>
               <w:id w:val="77625180"/>
-              <w:showingPlcHdr/>
               <w:dataBinding w:prefixMappings="xmlns:ns0='http://schemas.openxmlformats.org/package/2006/metadata/core-properties' xmlns:ns1='http://purl.org/dc/elements/1.1/'" w:xpath="/ns0:coreProperties[1]/ns1:title[1]" w:storeItemID="{6C3C8BC8-F283-45AE-878A-BAB7291924A1}"/>
               <w:text/>
             </w:sdtPr>
-            <w:sdtEndPr/>
             <w:sdtContent>
               <w:r>
                 <w:rPr>
                   <w:b/>
                   <w:bCs/>
                   <w:caps/>
+                  <w:color w:val="E36C0A" w:themeColor="accent6" w:themeShade="BF"/>
                   <w:sz w:val="24"/>
                   <w:szCs w:val="24"/>
+                  <w:lang w:val="en-US"/>
                 </w:rPr>
-                <w:t>Type the document title</w:t>
+                <w:t>FIGHT FOR COLORS</w:t>
               </w:r>
             </w:sdtContent>
           </w:sdt>
@@ -3061,6 +2998,17 @@
     <w:uiPriority w:val="99"/>
     <w:rsid w:val="00C152DC"/>
   </w:style>
+  <w:style w:type="character" w:styleId="Hyperlink">
+    <w:name w:val="Hyperlink"/>
+    <w:basedOn w:val="DefaultParagraphFont"/>
+    <w:uiPriority w:val="99"/>
+    <w:unhideWhenUsed/>
+    <w:rsid w:val="00775232"/>
+    <w:rPr>
+      <w:color w:val="0000FF" w:themeColor="hyperlink"/>
+      <w:u w:val="single"/>
+    </w:rPr>
+  </w:style>
 </w:styles>
 </file>
 
@@ -3355,6 +3303,17 @@
     <w:link w:val="Footer"/>
     <w:uiPriority w:val="99"/>
     <w:rsid w:val="00C152DC"/>
+  </w:style>
+  <w:style w:type="character" w:styleId="Hyperlink">
+    <w:name w:val="Hyperlink"/>
+    <w:basedOn w:val="DefaultParagraphFont"/>
+    <w:uiPriority w:val="99"/>
+    <w:unhideWhenUsed/>
+    <w:rsid w:val="00775232"/>
+    <w:rPr>
+      <w:color w:val="0000FF" w:themeColor="hyperlink"/>
+      <w:u w:val="single"/>
+    </w:rPr>
   </w:style>
 </w:styles>
 </file>
@@ -3644,7 +3603,7 @@
 
 <file path=customXml/item1.xml><?xml version="1.0" encoding="utf-8"?>
 <CoverPageProperties xmlns="http://schemas.microsoft.com/office/2006/coverPageProps">
-  <PublishDate>2012-05-16T00:00:00</PublishDate>
+  <PublishDate>2016-09-27T00:00:00</PublishDate>
   <Abstract/>
   <CompanyAddress/>
   <CompanyPhone/>
@@ -3709,7 +3668,7 @@
 </file>
 
 <file path=customXml/itemProps5.xml><?xml version="1.0" encoding="utf-8"?>
-<ds:datastoreItem xmlns:ds="http://schemas.openxmlformats.org/officeDocument/2006/customXml" ds:itemID="{BC03EC62-44B5-EB4E-A6CC-035E814907B1}">
+<ds:datastoreItem xmlns:ds="http://schemas.openxmlformats.org/officeDocument/2006/customXml" ds:itemID="{E9757AF6-1EC2-494A-9599-2A2C08113F2D}">
   <ds:schemaRefs>
     <ds:schemaRef ds:uri="http://schemas.openxmlformats.org/officeDocument/2006/bibliography"/>
   </ds:schemaRefs>

</xml_diff>